<commit_message>
diagrama Er e update do relatorio
</commit_message>
<xml_diff>
--- a/docs/Relatorio.docx
+++ b/docs/Relatorio.docx
@@ -4,7 +4,7 @@
   <w:body>
     <w:p>
       <w:pPr>
-        <w:pStyle w:val="SemEspaamento"/>
+        <w:pStyle w:val="NoSpacing"/>
         <w:jc w:val="center"/>
         <w:rPr>
           <w:rFonts w:ascii="Arial" w:hAnsi="Arial" w:cs="Arial"/>
@@ -14,7 +14,7 @@
     </w:p>
     <w:p>
       <w:pPr>
-        <w:pStyle w:val="SemEspaamento"/>
+        <w:pStyle w:val="NoSpacing"/>
         <w:jc w:val="center"/>
         <w:rPr>
           <w:rFonts w:ascii="Arial" w:hAnsi="Arial" w:cs="Arial"/>
@@ -24,7 +24,7 @@
     </w:p>
     <w:p>
       <w:pPr>
-        <w:pStyle w:val="SemEspaamento"/>
+        <w:pStyle w:val="NoSpacing"/>
         <w:jc w:val="center"/>
         <w:rPr>
           <w:rFonts w:ascii="Arial" w:hAnsi="Arial" w:cs="Arial"/>
@@ -80,7 +80,7 @@
     </w:p>
     <w:p>
       <w:pPr>
-        <w:pStyle w:val="SemEspaamento"/>
+        <w:pStyle w:val="NoSpacing"/>
         <w:jc w:val="center"/>
         <w:rPr>
           <w:rFonts w:ascii="Arial" w:hAnsi="Arial" w:cs="Arial"/>
@@ -90,7 +90,7 @@
     </w:p>
     <w:p>
       <w:pPr>
-        <w:pStyle w:val="SemEspaamento"/>
+        <w:pStyle w:val="NoSpacing"/>
         <w:jc w:val="center"/>
         <w:rPr>
           <w:rFonts w:ascii="Arial" w:hAnsi="Arial" w:cs="Arial"/>
@@ -100,7 +100,7 @@
     </w:p>
     <w:p>
       <w:pPr>
-        <w:pStyle w:val="SemEspaamento"/>
+        <w:pStyle w:val="NoSpacing"/>
         <w:jc w:val="center"/>
         <w:rPr>
           <w:rFonts w:ascii="Arial" w:hAnsi="Arial" w:cs="Arial"/>
@@ -110,7 +110,7 @@
     </w:p>
     <w:p>
       <w:pPr>
-        <w:pStyle w:val="SemEspaamento"/>
+        <w:pStyle w:val="NoSpacing"/>
         <w:jc w:val="center"/>
         <w:rPr>
           <w:rFonts w:ascii="Arial" w:hAnsi="Arial" w:cs="Arial"/>
@@ -120,7 +120,7 @@
     </w:p>
     <w:p>
       <w:pPr>
-        <w:pStyle w:val="SemEspaamento"/>
+        <w:pStyle w:val="NoSpacing"/>
         <w:jc w:val="center"/>
         <w:rPr>
           <w:rFonts w:ascii="Arial" w:hAnsi="Arial" w:cs="Arial"/>
@@ -130,7 +130,7 @@
     </w:p>
     <w:p>
       <w:pPr>
-        <w:pStyle w:val="SemEspaamento"/>
+        <w:pStyle w:val="NoSpacing"/>
         <w:jc w:val="center"/>
         <w:rPr>
           <w:rFonts w:ascii="Arial" w:hAnsi="Arial" w:cs="Arial"/>
@@ -140,7 +140,7 @@
     </w:p>
     <w:p>
       <w:pPr>
-        <w:pStyle w:val="SemEspaamento"/>
+        <w:pStyle w:val="NoSpacing"/>
         <w:jc w:val="center"/>
         <w:rPr>
           <w:b/>
@@ -159,7 +159,7 @@
     </w:p>
     <w:p>
       <w:pPr>
-        <w:pStyle w:val="SemEspaamento"/>
+        <w:pStyle w:val="NoSpacing"/>
         <w:jc w:val="center"/>
         <w:rPr>
           <w:rFonts w:ascii="Arial" w:hAnsi="Arial" w:cs="Arial"/>
@@ -169,7 +169,7 @@
     </w:p>
     <w:p>
       <w:pPr>
-        <w:pStyle w:val="SemEspaamento"/>
+        <w:pStyle w:val="NoSpacing"/>
         <w:jc w:val="center"/>
         <w:rPr>
           <w:rFonts w:ascii="Arial" w:hAnsi="Arial" w:cs="Arial"/>
@@ -179,7 +179,7 @@
     </w:p>
     <w:p>
       <w:pPr>
-        <w:pStyle w:val="SemEspaamento"/>
+        <w:pStyle w:val="NoSpacing"/>
         <w:jc w:val="center"/>
         <w:rPr>
           <w:rFonts w:ascii="Arial" w:hAnsi="Arial" w:cs="Arial"/>
@@ -189,7 +189,7 @@
     </w:p>
     <w:p>
       <w:pPr>
-        <w:pStyle w:val="SemEspaamento"/>
+        <w:pStyle w:val="NoSpacing"/>
         <w:jc w:val="center"/>
         <w:rPr>
           <w:rFonts w:ascii="Arial" w:hAnsi="Arial" w:cs="Arial"/>
@@ -199,7 +199,7 @@
     </w:p>
     <w:p>
       <w:pPr>
-        <w:pStyle w:val="SemEspaamento"/>
+        <w:pStyle w:val="NoSpacing"/>
         <w:jc w:val="center"/>
         <w:rPr>
           <w:rFonts w:ascii="Arial" w:hAnsi="Arial" w:cs="Arial"/>
@@ -209,7 +209,7 @@
     </w:p>
     <w:p>
       <w:pPr>
-        <w:pStyle w:val="SemEspaamento"/>
+        <w:pStyle w:val="NoSpacing"/>
         <w:jc w:val="center"/>
         <w:rPr>
           <w:rFonts w:ascii="Arial" w:hAnsi="Arial" w:cs="Arial"/>
@@ -219,7 +219,7 @@
     </w:p>
     <w:p>
       <w:pPr>
-        <w:pStyle w:val="SemEspaamento"/>
+        <w:pStyle w:val="NoSpacing"/>
         <w:jc w:val="center"/>
         <w:rPr>
           <w:rFonts w:ascii="Arial" w:hAnsi="Arial" w:cs="Arial"/>
@@ -229,7 +229,7 @@
     </w:p>
     <w:p>
       <w:pPr>
-        <w:pStyle w:val="SemEspaamento"/>
+        <w:pStyle w:val="NoSpacing"/>
         <w:jc w:val="center"/>
         <w:rPr>
           <w:rFonts w:ascii="Arial" w:hAnsi="Arial" w:cs="Arial"/>
@@ -269,7 +269,7 @@
     </w:p>
     <w:p>
       <w:pPr>
-        <w:pStyle w:val="SemEspaamento"/>
+        <w:pStyle w:val="NoSpacing"/>
         <w:ind w:firstLine="2268"/>
         <w:jc w:val="center"/>
         <w:rPr>
@@ -308,7 +308,7 @@
     </w:p>
     <w:p>
       <w:pPr>
-        <w:pStyle w:val="SemEspaamento"/>
+        <w:pStyle w:val="NoSpacing"/>
         <w:ind w:firstLine="2268"/>
         <w:jc w:val="center"/>
         <w:rPr>
@@ -347,7 +347,7 @@
     </w:p>
     <w:p>
       <w:pPr>
-        <w:pStyle w:val="SemEspaamento"/>
+        <w:pStyle w:val="NoSpacing"/>
         <w:ind w:firstLine="2268"/>
         <w:jc w:val="center"/>
         <w:rPr>
@@ -386,7 +386,7 @@
     </w:p>
     <w:p>
       <w:pPr>
-        <w:pStyle w:val="SemEspaamento"/>
+        <w:pStyle w:val="NoSpacing"/>
         <w:ind w:firstLine="2268"/>
         <w:jc w:val="center"/>
         <w:rPr>
@@ -425,7 +425,7 @@
     </w:p>
     <w:p>
       <w:pPr>
-        <w:pStyle w:val="SemEspaamento"/>
+        <w:pStyle w:val="NoSpacing"/>
         <w:ind w:firstLine="2268"/>
         <w:jc w:val="center"/>
         <w:rPr>
@@ -457,7 +457,7 @@
     </w:p>
     <w:p>
       <w:pPr>
-        <w:pStyle w:val="SemEspaamento"/>
+        <w:pStyle w:val="NoSpacing"/>
         <w:ind w:firstLine="2268"/>
         <w:jc w:val="center"/>
         <w:rPr>
@@ -468,7 +468,7 @@
     </w:p>
     <w:p>
       <w:pPr>
-        <w:pStyle w:val="SemEspaamento"/>
+        <w:pStyle w:val="NoSpacing"/>
         <w:jc w:val="center"/>
         <w:rPr>
           <w:rFonts w:ascii="Arial" w:hAnsi="Arial" w:cs="Arial"/>
@@ -478,7 +478,7 @@
     </w:p>
     <w:p>
       <w:pPr>
-        <w:pStyle w:val="SemEspaamento"/>
+        <w:pStyle w:val="NoSpacing"/>
         <w:jc w:val="center"/>
         <w:rPr>
           <w:rFonts w:ascii="Arial" w:hAnsi="Arial" w:cs="Arial"/>
@@ -488,7 +488,7 @@
     </w:p>
     <w:p>
       <w:pPr>
-        <w:pStyle w:val="SemEspaamento"/>
+        <w:pStyle w:val="NoSpacing"/>
         <w:jc w:val="center"/>
         <w:rPr>
           <w:rFonts w:ascii="Arial" w:hAnsi="Arial" w:cs="Arial"/>
@@ -586,7 +586,7 @@
     </w:p>
     <w:p>
       <w:pPr>
-        <w:pStyle w:val="SemEspaamento"/>
+        <w:pStyle w:val="NoSpacing"/>
         <w:jc w:val="center"/>
         <w:rPr>
           <w:rFonts w:ascii="Arial" w:hAnsi="Arial" w:cs="Arial"/>
@@ -649,14 +649,12 @@
         </w:rPr>
         <w:t xml:space="preserve"> | </w:t>
       </w:r>
-      <w:proofErr w:type="gramStart"/>
       <w:r>
         <w:rPr>
           <w:rFonts w:ascii="Arial" w:hAnsi="Arial" w:cs="Arial"/>
         </w:rPr>
         <w:t>Outubro</w:t>
       </w:r>
-      <w:proofErr w:type="gramEnd"/>
       <w:r>
         <w:rPr>
           <w:rFonts w:ascii="Arial" w:hAnsi="Arial" w:cs="Arial"/>
@@ -684,7 +682,7 @@
     </w:p>
     <w:p>
       <w:pPr>
-        <w:pStyle w:val="ndicedeilustraes"/>
+        <w:pStyle w:val="TableofFigures"/>
         <w:tabs>
           <w:tab w:val="right" w:leader="dot" w:pos="8777"/>
         </w:tabs>
@@ -767,7 +765,7 @@
     </w:p>
     <w:p>
       <w:pPr>
-        <w:pStyle w:val="ndicedeilustraes"/>
+        <w:pStyle w:val="TableofFigures"/>
         <w:tabs>
           <w:tab w:val="right" w:leader="dot" w:pos="8777"/>
         </w:tabs>
@@ -829,7 +827,7 @@
     </w:p>
     <w:p>
       <w:pPr>
-        <w:pStyle w:val="ndicedeilustraes"/>
+        <w:pStyle w:val="TableofFigures"/>
         <w:tabs>
           <w:tab w:val="right" w:leader="dot" w:pos="8777"/>
         </w:tabs>
@@ -891,7 +889,7 @@
     </w:p>
     <w:p>
       <w:pPr>
-        <w:pStyle w:val="ndicedeilustraes"/>
+        <w:pStyle w:val="TableofFigures"/>
         <w:tabs>
           <w:tab w:val="right" w:leader="dot" w:pos="8777"/>
         </w:tabs>
@@ -953,7 +951,7 @@
     </w:p>
     <w:p>
       <w:pPr>
-        <w:pStyle w:val="ndicedeilustraes"/>
+        <w:pStyle w:val="TableofFigures"/>
         <w:tabs>
           <w:tab w:val="right" w:leader="dot" w:pos="8777"/>
         </w:tabs>
@@ -1015,7 +1013,7 @@
     </w:p>
     <w:p>
       <w:pPr>
-        <w:pStyle w:val="ndicedeilustraes"/>
+        <w:pStyle w:val="TableofFigures"/>
         <w:tabs>
           <w:tab w:val="right" w:leader="dot" w:pos="8777"/>
         </w:tabs>
@@ -1077,7 +1075,7 @@
     </w:p>
     <w:p>
       <w:pPr>
-        <w:pStyle w:val="ndicedeilustraes"/>
+        <w:pStyle w:val="TableofFigures"/>
         <w:tabs>
           <w:tab w:val="right" w:leader="dot" w:pos="8777"/>
         </w:tabs>
@@ -1139,7 +1137,7 @@
     </w:p>
     <w:p>
       <w:pPr>
-        <w:pStyle w:val="ndicedeilustraes"/>
+        <w:pStyle w:val="TableofFigures"/>
         <w:tabs>
           <w:tab w:val="right" w:leader="dot" w:pos="8777"/>
         </w:tabs>
@@ -1201,7 +1199,7 @@
     </w:p>
     <w:p>
       <w:pPr>
-        <w:pStyle w:val="ndicedeilustraes"/>
+        <w:pStyle w:val="TableofFigures"/>
         <w:tabs>
           <w:tab w:val="right" w:leader="dot" w:pos="8777"/>
         </w:tabs>
@@ -1322,7 +1320,7 @@
         </w:p>
         <w:p>
           <w:pPr>
-            <w:pStyle w:val="ndice1"/>
+            <w:pStyle w:val="TOC1"/>
             <w:tabs>
               <w:tab w:val="left" w:pos="440"/>
               <w:tab w:val="right" w:leader="dot" w:pos="8777"/>
@@ -1356,7 +1354,7 @@
           <w:hyperlink w:anchor="_Toc214911983" w:history="1">
             <w:r>
               <w:rPr>
-                <w:rStyle w:val="Hiperligao"/>
+                <w:rStyle w:val="Hyperlink"/>
                 <w:noProof/>
               </w:rPr>
               <w:t>1.</w:t>
@@ -1373,7 +1371,7 @@
             </w:r>
             <w:r>
               <w:rPr>
-                <w:rStyle w:val="Hiperligao"/>
+                <w:rStyle w:val="Hyperlink"/>
                 <w:noProof/>
               </w:rPr>
               <w:t>Introdução</w:t>
@@ -1430,7 +1428,7 @@
         </w:p>
         <w:p>
           <w:pPr>
-            <w:pStyle w:val="ndice2"/>
+            <w:pStyle w:val="TOC2"/>
             <w:rPr>
               <w:noProof/>
               <w:kern w:val="2"/>
@@ -1442,7 +1440,7 @@
           <w:hyperlink w:anchor="_Toc214911984" w:history="1">
             <w:r>
               <w:rPr>
-                <w:rStyle w:val="Hiperligao"/>
+                <w:rStyle w:val="Hyperlink"/>
                 <w:noProof/>
               </w:rPr>
               <w:t>1.1.</w:t>
@@ -1459,7 +1457,7 @@
             </w:r>
             <w:r>
               <w:rPr>
-                <w:rStyle w:val="Hiperligao"/>
+                <w:rStyle w:val="Hyperlink"/>
                 <w:noProof/>
               </w:rPr>
               <w:t>Problemas a resolver</w:t>
@@ -1516,7 +1514,7 @@
         </w:p>
         <w:p>
           <w:pPr>
-            <w:pStyle w:val="ndice2"/>
+            <w:pStyle w:val="TOC2"/>
             <w:rPr>
               <w:noProof/>
               <w:kern w:val="2"/>
@@ -1528,7 +1526,7 @@
           <w:hyperlink w:anchor="_Toc214911985" w:history="1">
             <w:r>
               <w:rPr>
-                <w:rStyle w:val="Hiperligao"/>
+                <w:rStyle w:val="Hyperlink"/>
                 <w:noProof/>
               </w:rPr>
               <w:t>1.2.</w:t>
@@ -1545,7 +1543,7 @@
             </w:r>
             <w:r>
               <w:rPr>
-                <w:rStyle w:val="Hiperligao"/>
+                <w:rStyle w:val="Hyperlink"/>
                 <w:noProof/>
               </w:rPr>
               <w:t>Objetivos do Negócio</w:t>
@@ -1602,7 +1600,7 @@
         </w:p>
         <w:p>
           <w:pPr>
-            <w:pStyle w:val="ndice1"/>
+            <w:pStyle w:val="TOC1"/>
             <w:tabs>
               <w:tab w:val="left" w:pos="440"/>
               <w:tab w:val="right" w:leader="dot" w:pos="8777"/>
@@ -1618,7 +1616,7 @@
           <w:hyperlink w:anchor="_Toc214911986" w:history="1">
             <w:r>
               <w:rPr>
-                <w:rStyle w:val="Hiperligao"/>
+                <w:rStyle w:val="Hyperlink"/>
                 <w:noProof/>
               </w:rPr>
               <w:t>2.</w:t>
@@ -1635,7 +1633,7 @@
             </w:r>
             <w:r>
               <w:rPr>
-                <w:rStyle w:val="Hiperligao"/>
+                <w:rStyle w:val="Hyperlink"/>
                 <w:noProof/>
               </w:rPr>
               <w:t>Descrição do Negócio</w:t>
@@ -1692,7 +1690,7 @@
         </w:p>
         <w:p>
           <w:pPr>
-            <w:pStyle w:val="ndice2"/>
+            <w:pStyle w:val="TOC2"/>
             <w:rPr>
               <w:noProof/>
               <w:kern w:val="2"/>
@@ -1704,7 +1702,7 @@
           <w:hyperlink w:anchor="_Toc214911987" w:history="1">
             <w:r>
               <w:rPr>
-                <w:rStyle w:val="Hiperligao"/>
+                <w:rStyle w:val="Hyperlink"/>
                 <w:noProof/>
               </w:rPr>
               <w:t>2.1.</w:t>
@@ -1721,7 +1719,7 @@
             </w:r>
             <w:r>
               <w:rPr>
-                <w:rStyle w:val="Hiperligao"/>
+                <w:rStyle w:val="Hyperlink"/>
                 <w:noProof/>
               </w:rPr>
               <w:t>Descrição dos Interessados</w:t>
@@ -1778,7 +1776,7 @@
         </w:p>
         <w:p>
           <w:pPr>
-            <w:pStyle w:val="ndice1"/>
+            <w:pStyle w:val="TOC1"/>
             <w:tabs>
               <w:tab w:val="left" w:pos="440"/>
               <w:tab w:val="right" w:leader="dot" w:pos="8777"/>
@@ -1794,7 +1792,7 @@
           <w:hyperlink w:anchor="_Toc214911988" w:history="1">
             <w:r>
               <w:rPr>
-                <w:rStyle w:val="Hiperligao"/>
+                <w:rStyle w:val="Hyperlink"/>
                 <w:noProof/>
               </w:rPr>
               <w:t>3.</w:t>
@@ -1811,7 +1809,7 @@
             </w:r>
             <w:r>
               <w:rPr>
-                <w:rStyle w:val="Hiperligao"/>
+                <w:rStyle w:val="Hyperlink"/>
                 <w:noProof/>
               </w:rPr>
               <w:t>Requisitos Funcionais</w:t>
@@ -1868,7 +1866,7 @@
         </w:p>
         <w:p>
           <w:pPr>
-            <w:pStyle w:val="ndice1"/>
+            <w:pStyle w:val="TOC1"/>
             <w:tabs>
               <w:tab w:val="left" w:pos="440"/>
               <w:tab w:val="right" w:leader="dot" w:pos="8777"/>
@@ -1884,7 +1882,7 @@
           <w:hyperlink w:anchor="_Toc214911989" w:history="1">
             <w:r>
               <w:rPr>
-                <w:rStyle w:val="Hiperligao"/>
+                <w:rStyle w:val="Hyperlink"/>
                 <w:noProof/>
               </w:rPr>
               <w:t>4.</w:t>
@@ -1901,7 +1899,7 @@
             </w:r>
             <w:r>
               <w:rPr>
-                <w:rStyle w:val="Hiperligao"/>
+                <w:rStyle w:val="Hyperlink"/>
                 <w:noProof/>
               </w:rPr>
               <w:t>Requisitos Não Funcionais</w:t>
@@ -1958,7 +1956,7 @@
         </w:p>
         <w:p>
           <w:pPr>
-            <w:pStyle w:val="ndice1"/>
+            <w:pStyle w:val="TOC1"/>
             <w:tabs>
               <w:tab w:val="left" w:pos="440"/>
               <w:tab w:val="right" w:leader="dot" w:pos="8777"/>
@@ -1974,7 +1972,7 @@
           <w:hyperlink w:anchor="_Toc214911990" w:history="1">
             <w:r>
               <w:rPr>
-                <w:rStyle w:val="Hiperligao"/>
+                <w:rStyle w:val="Hyperlink"/>
                 <w:noProof/>
               </w:rPr>
               <w:t>5.</w:t>
@@ -1991,7 +1989,7 @@
             </w:r>
             <w:r>
               <w:rPr>
-                <w:rStyle w:val="Hiperligao"/>
+                <w:rStyle w:val="Hyperlink"/>
                 <w:noProof/>
               </w:rPr>
               <w:t>Diagramas BPMN</w:t>
@@ -2048,7 +2046,7 @@
         </w:p>
         <w:p>
           <w:pPr>
-            <w:pStyle w:val="ndice2"/>
+            <w:pStyle w:val="TOC2"/>
             <w:rPr>
               <w:noProof/>
               <w:kern w:val="2"/>
@@ -2060,7 +2058,7 @@
           <w:hyperlink w:anchor="_Toc214911991" w:history="1">
             <w:r>
               <w:rPr>
-                <w:rStyle w:val="Hiperligao"/>
+                <w:rStyle w:val="Hyperlink"/>
                 <w:noProof/>
               </w:rPr>
               <w:t>5.1.</w:t>
@@ -2077,7 +2075,7 @@
             </w:r>
             <w:r>
               <w:rPr>
-                <w:rStyle w:val="Hiperligao"/>
+                <w:rStyle w:val="Hyperlink"/>
                 <w:noProof/>
               </w:rPr>
               <w:t>Pedir Apoio</w:t>
@@ -2134,7 +2132,7 @@
         </w:p>
         <w:p>
           <w:pPr>
-            <w:pStyle w:val="ndice2"/>
+            <w:pStyle w:val="TOC2"/>
             <w:rPr>
               <w:noProof/>
               <w:kern w:val="2"/>
@@ -2146,7 +2144,7 @@
           <w:hyperlink w:anchor="_Toc214911992" w:history="1">
             <w:r>
               <w:rPr>
-                <w:rStyle w:val="Hiperligao"/>
+                <w:rStyle w:val="Hyperlink"/>
                 <w:noProof/>
               </w:rPr>
               <w:t>5.2.</w:t>
@@ -2163,7 +2161,7 @@
             </w:r>
             <w:r>
               <w:rPr>
-                <w:rStyle w:val="Hiperligao"/>
+                <w:rStyle w:val="Hyperlink"/>
                 <w:noProof/>
               </w:rPr>
               <w:t>Gestão de Inventário</w:t>
@@ -2220,7 +2218,7 @@
         </w:p>
         <w:p>
           <w:pPr>
-            <w:pStyle w:val="ndice2"/>
+            <w:pStyle w:val="TOC2"/>
             <w:rPr>
               <w:noProof/>
               <w:kern w:val="2"/>
@@ -2232,7 +2230,7 @@
           <w:hyperlink w:anchor="_Toc214911993" w:history="1">
             <w:r>
               <w:rPr>
-                <w:rStyle w:val="Hiperligao"/>
+                <w:rStyle w:val="Hyperlink"/>
                 <w:noProof/>
               </w:rPr>
               <w:t>5.3.</w:t>
@@ -2249,7 +2247,7 @@
             </w:r>
             <w:r>
               <w:rPr>
-                <w:rStyle w:val="Hiperligao"/>
+                <w:rStyle w:val="Hyperlink"/>
                 <w:noProof/>
               </w:rPr>
               <w:t>Agendamento de Entregas</w:t>
@@ -2306,7 +2304,7 @@
         </w:p>
         <w:p>
           <w:pPr>
-            <w:pStyle w:val="ndice2"/>
+            <w:pStyle w:val="TOC2"/>
             <w:rPr>
               <w:noProof/>
               <w:kern w:val="2"/>
@@ -2318,7 +2316,7 @@
           <w:hyperlink w:anchor="_Toc214911994" w:history="1">
             <w:r>
               <w:rPr>
-                <w:rStyle w:val="Hiperligao"/>
+                <w:rStyle w:val="Hyperlink"/>
                 <w:noProof/>
               </w:rPr>
               <w:t>5.4.</w:t>
@@ -2335,7 +2333,7 @@
             </w:r>
             <w:r>
               <w:rPr>
-                <w:rStyle w:val="Hiperligao"/>
+                <w:rStyle w:val="Hyperlink"/>
                 <w:noProof/>
               </w:rPr>
               <w:t>Gestão de Benificiários</w:t>
@@ -2392,7 +2390,7 @@
         </w:p>
         <w:p>
           <w:pPr>
-            <w:pStyle w:val="ndice1"/>
+            <w:pStyle w:val="TOC1"/>
             <w:tabs>
               <w:tab w:val="left" w:pos="440"/>
               <w:tab w:val="right" w:leader="dot" w:pos="8777"/>
@@ -2408,7 +2406,7 @@
           <w:hyperlink w:anchor="_Toc214911995" w:history="1">
             <w:r>
               <w:rPr>
-                <w:rStyle w:val="Hiperligao"/>
+                <w:rStyle w:val="Hyperlink"/>
                 <w:noProof/>
               </w:rPr>
               <w:t>6.</w:t>
@@ -2425,7 +2423,7 @@
             </w:r>
             <w:r>
               <w:rPr>
-                <w:rStyle w:val="Hiperligao"/>
+                <w:rStyle w:val="Hyperlink"/>
                 <w:noProof/>
               </w:rPr>
               <w:t>Estudo de Viabilidade</w:t>
@@ -2482,7 +2480,7 @@
         </w:p>
         <w:p>
           <w:pPr>
-            <w:pStyle w:val="ndice2"/>
+            <w:pStyle w:val="TOC2"/>
             <w:rPr>
               <w:noProof/>
               <w:kern w:val="2"/>
@@ -2494,7 +2492,7 @@
           <w:hyperlink w:anchor="_Toc214911996" w:history="1">
             <w:r>
               <w:rPr>
-                <w:rStyle w:val="Hiperligao"/>
+                <w:rStyle w:val="Hyperlink"/>
                 <w:noProof/>
               </w:rPr>
               <w:t>6.1.</w:t>
@@ -2511,7 +2509,7 @@
             </w:r>
             <w:r>
               <w:rPr>
-                <w:rStyle w:val="Hiperligao"/>
+                <w:rStyle w:val="Hyperlink"/>
                 <w:noProof/>
               </w:rPr>
               <w:t>Objetivo da Solução Digital</w:t>
@@ -2568,7 +2566,7 @@
         </w:p>
         <w:p>
           <w:pPr>
-            <w:pStyle w:val="ndice2"/>
+            <w:pStyle w:val="TOC2"/>
             <w:rPr>
               <w:noProof/>
               <w:kern w:val="2"/>
@@ -2580,7 +2578,7 @@
           <w:hyperlink w:anchor="_Toc214911997" w:history="1">
             <w:r>
               <w:rPr>
-                <w:rStyle w:val="Hiperligao"/>
+                <w:rStyle w:val="Hyperlink"/>
                 <w:noProof/>
               </w:rPr>
               <w:t>6.2.</w:t>
@@ -2597,7 +2595,7 @@
             </w:r>
             <w:r>
               <w:rPr>
-                <w:rStyle w:val="Hiperligao"/>
+                <w:rStyle w:val="Hyperlink"/>
                 <w:noProof/>
               </w:rPr>
               <w:t>Viabilidade Técnica</w:t>
@@ -2654,7 +2652,7 @@
         </w:p>
         <w:p>
           <w:pPr>
-            <w:pStyle w:val="ndice2"/>
+            <w:pStyle w:val="TOC2"/>
             <w:rPr>
               <w:noProof/>
               <w:kern w:val="2"/>
@@ -2666,7 +2664,7 @@
           <w:hyperlink w:anchor="_Toc214911998" w:history="1">
             <w:r>
               <w:rPr>
-                <w:rStyle w:val="Hiperligao"/>
+                <w:rStyle w:val="Hyperlink"/>
                 <w:noProof/>
               </w:rPr>
               <w:t>6.3.</w:t>
@@ -2683,7 +2681,7 @@
             </w:r>
             <w:r>
               <w:rPr>
-                <w:rStyle w:val="Hiperligao"/>
+                <w:rStyle w:val="Hyperlink"/>
                 <w:noProof/>
               </w:rPr>
               <w:t>Viabilidade Operacional</w:t>
@@ -2740,7 +2738,7 @@
         </w:p>
         <w:p>
           <w:pPr>
-            <w:pStyle w:val="ndice2"/>
+            <w:pStyle w:val="TOC2"/>
             <w:rPr>
               <w:noProof/>
               <w:kern w:val="2"/>
@@ -2752,7 +2750,7 @@
           <w:hyperlink w:anchor="_Toc214911999" w:history="1">
             <w:r>
               <w:rPr>
-                <w:rStyle w:val="Hiperligao"/>
+                <w:rStyle w:val="Hyperlink"/>
                 <w:noProof/>
               </w:rPr>
               <w:t>6.4.</w:t>
@@ -2769,7 +2767,7 @@
             </w:r>
             <w:r>
               <w:rPr>
-                <w:rStyle w:val="Hiperligao"/>
+                <w:rStyle w:val="Hyperlink"/>
                 <w:noProof/>
               </w:rPr>
               <w:t>Analise de Riscos</w:t>
@@ -2826,7 +2824,7 @@
         </w:p>
         <w:p>
           <w:pPr>
-            <w:pStyle w:val="ndice1"/>
+            <w:pStyle w:val="TOC1"/>
             <w:tabs>
               <w:tab w:val="left" w:pos="440"/>
               <w:tab w:val="right" w:leader="dot" w:pos="8777"/>
@@ -2842,7 +2840,7 @@
           <w:hyperlink w:anchor="_Toc214912000" w:history="1">
             <w:r>
               <w:rPr>
-                <w:rStyle w:val="Hiperligao"/>
+                <w:rStyle w:val="Hyperlink"/>
                 <w:noProof/>
               </w:rPr>
               <w:t>7.</w:t>
@@ -2859,7 +2857,7 @@
             </w:r>
             <w:r>
               <w:rPr>
-                <w:rStyle w:val="Hiperligao"/>
+                <w:rStyle w:val="Hyperlink"/>
                 <w:noProof/>
               </w:rPr>
               <w:t>Arquitetura Técnica da Aplicação</w:t>
@@ -2916,7 +2914,7 @@
         </w:p>
         <w:p>
           <w:pPr>
-            <w:pStyle w:val="ndice2"/>
+            <w:pStyle w:val="TOC2"/>
             <w:rPr>
               <w:noProof/>
               <w:kern w:val="2"/>
@@ -2928,7 +2926,7 @@
           <w:hyperlink w:anchor="_Toc214912001" w:history="1">
             <w:r>
               <w:rPr>
-                <w:rStyle w:val="Hiperligao"/>
+                <w:rStyle w:val="Hyperlink"/>
                 <w:noProof/>
               </w:rPr>
               <w:t>7.1.</w:t>
@@ -2945,7 +2943,7 @@
             </w:r>
             <w:r>
               <w:rPr>
-                <w:rStyle w:val="Hiperligao"/>
+                <w:rStyle w:val="Hyperlink"/>
                 <w:noProof/>
               </w:rPr>
               <w:t>Tecnologias</w:t>
@@ -3002,7 +3000,7 @@
         </w:p>
         <w:p>
           <w:pPr>
-            <w:pStyle w:val="ndice2"/>
+            <w:pStyle w:val="TOC2"/>
             <w:rPr>
               <w:noProof/>
               <w:kern w:val="2"/>
@@ -3014,7 +3012,7 @@
           <w:hyperlink w:anchor="_Toc214912002" w:history="1">
             <w:r>
               <w:rPr>
-                <w:rStyle w:val="Hiperligao"/>
+                <w:rStyle w:val="Hyperlink"/>
                 <w:noProof/>
               </w:rPr>
               <w:t>7.3.</w:t>
@@ -3031,7 +3029,7 @@
             </w:r>
             <w:r>
               <w:rPr>
-                <w:rStyle w:val="Hiperligao"/>
+                <w:rStyle w:val="Hyperlink"/>
                 <w:noProof/>
               </w:rPr>
               <w:t>Diagrama de Arquitetura Técnica</w:t>
@@ -3088,7 +3086,7 @@
         </w:p>
         <w:p>
           <w:pPr>
-            <w:pStyle w:val="ndice1"/>
+            <w:pStyle w:val="TOC1"/>
             <w:tabs>
               <w:tab w:val="left" w:pos="440"/>
               <w:tab w:val="right" w:leader="dot" w:pos="8777"/>
@@ -3104,7 +3102,7 @@
           <w:hyperlink w:anchor="_Toc214912003" w:history="1">
             <w:r>
               <w:rPr>
-                <w:rStyle w:val="Hiperligao"/>
+                <w:rStyle w:val="Hyperlink"/>
                 <w:noProof/>
               </w:rPr>
               <w:t>8.</w:t>
@@ -3121,7 +3119,7 @@
             </w:r>
             <w:r>
               <w:rPr>
-                <w:rStyle w:val="Hiperligao"/>
+                <w:rStyle w:val="Hyperlink"/>
                 <w:noProof/>
               </w:rPr>
               <w:t>Diagrama de Estados</w:t>
@@ -3178,7 +3176,7 @@
         </w:p>
         <w:p>
           <w:pPr>
-            <w:pStyle w:val="ndice2"/>
+            <w:pStyle w:val="TOC2"/>
             <w:rPr>
               <w:noProof/>
               <w:kern w:val="2"/>
@@ -3190,7 +3188,7 @@
           <w:hyperlink w:anchor="_Toc214912004" w:history="1">
             <w:r>
               <w:rPr>
-                <w:rStyle w:val="Hiperligao"/>
+                <w:rStyle w:val="Hyperlink"/>
                 <w:noProof/>
               </w:rPr>
               <w:t>8.1.</w:t>
@@ -3207,7 +3205,7 @@
             </w:r>
             <w:r>
               <w:rPr>
-                <w:rStyle w:val="Hiperligao"/>
+                <w:rStyle w:val="Hyperlink"/>
                 <w:noProof/>
               </w:rPr>
               <w:t>Pedir Apoio</w:t>
@@ -3264,7 +3262,7 @@
         </w:p>
         <w:p>
           <w:pPr>
-            <w:pStyle w:val="ndice2"/>
+            <w:pStyle w:val="TOC2"/>
             <w:rPr>
               <w:noProof/>
               <w:kern w:val="2"/>
@@ -3276,7 +3274,7 @@
           <w:hyperlink w:anchor="_Toc214912005" w:history="1">
             <w:r>
               <w:rPr>
-                <w:rStyle w:val="Hiperligao"/>
+                <w:rStyle w:val="Hyperlink"/>
                 <w:noProof/>
               </w:rPr>
               <w:t>8.2.</w:t>
@@ -3293,7 +3291,7 @@
             </w:r>
             <w:r>
               <w:rPr>
-                <w:rStyle w:val="Hiperligao"/>
+                <w:rStyle w:val="Hyperlink"/>
                 <w:noProof/>
               </w:rPr>
               <w:t>Gestão de Inventário</w:t>
@@ -3350,7 +3348,7 @@
         </w:p>
         <w:p>
           <w:pPr>
-            <w:pStyle w:val="ndice2"/>
+            <w:pStyle w:val="TOC2"/>
             <w:rPr>
               <w:noProof/>
               <w:kern w:val="2"/>
@@ -3362,7 +3360,7 @@
           <w:hyperlink w:anchor="_Toc214912006" w:history="1">
             <w:r>
               <w:rPr>
-                <w:rStyle w:val="Hiperligao"/>
+                <w:rStyle w:val="Hyperlink"/>
                 <w:noProof/>
               </w:rPr>
               <w:t>8.3.</w:t>
@@ -3379,7 +3377,7 @@
             </w:r>
             <w:r>
               <w:rPr>
-                <w:rStyle w:val="Hiperligao"/>
+                <w:rStyle w:val="Hyperlink"/>
                 <w:noProof/>
               </w:rPr>
               <w:t>Agendamento de Entregas</w:t>
@@ -3436,7 +3434,7 @@
         </w:p>
         <w:p>
           <w:pPr>
-            <w:pStyle w:val="ndice2"/>
+            <w:pStyle w:val="TOC2"/>
             <w:rPr>
               <w:noProof/>
               <w:kern w:val="2"/>
@@ -3448,7 +3446,7 @@
           <w:hyperlink w:anchor="_Toc214912007" w:history="1">
             <w:r>
               <w:rPr>
-                <w:rStyle w:val="Hiperligao"/>
+                <w:rStyle w:val="Hyperlink"/>
                 <w:noProof/>
               </w:rPr>
               <w:t>8.4.</w:t>
@@ -3465,7 +3463,7 @@
             </w:r>
             <w:r>
               <w:rPr>
-                <w:rStyle w:val="Hiperligao"/>
+                <w:rStyle w:val="Hyperlink"/>
                 <w:noProof/>
               </w:rPr>
               <w:t>Gestão dos Beneficiários</w:t>
@@ -3522,7 +3520,7 @@
         </w:p>
         <w:p>
           <w:pPr>
-            <w:pStyle w:val="ndice1"/>
+            <w:pStyle w:val="TOC1"/>
             <w:tabs>
               <w:tab w:val="left" w:pos="440"/>
               <w:tab w:val="right" w:leader="dot" w:pos="8777"/>
@@ -3538,7 +3536,7 @@
           <w:hyperlink w:anchor="_Toc214912008" w:history="1">
             <w:r>
               <w:rPr>
-                <w:rStyle w:val="Hiperligao"/>
+                <w:rStyle w:val="Hyperlink"/>
                 <w:noProof/>
               </w:rPr>
               <w:t>9.</w:t>
@@ -3555,7 +3553,7 @@
             </w:r>
             <w:r>
               <w:rPr>
-                <w:rStyle w:val="Hiperligao"/>
+                <w:rStyle w:val="Hyperlink"/>
                 <w:noProof/>
               </w:rPr>
               <w:t>Conclusão</w:t>
@@ -3612,7 +3610,7 @@
         </w:p>
         <w:p>
           <w:pPr>
-            <w:pStyle w:val="ndice1"/>
+            <w:pStyle w:val="TOC1"/>
             <w:tabs>
               <w:tab w:val="left" w:pos="440"/>
               <w:tab w:val="right" w:leader="dot" w:pos="8777"/>
@@ -3650,7 +3648,7 @@
     </w:p>
     <w:p>
       <w:pPr>
-        <w:pStyle w:val="Ttulo1"/>
+        <w:pStyle w:val="Heading1"/>
         <w:numPr>
           <w:ilvl w:val="0"/>
           <w:numId w:val="3"/>
@@ -3688,15 +3686,7 @@
         <w:jc w:val="both"/>
       </w:pPr>
       <w:r>
-        <w:t xml:space="preserve">Face a este cenário, torna-se pertinente a criação de uma aplicação móvel de </w:t>
-      </w:r>
-      <w:proofErr w:type="spellStart"/>
-      <w:r>
-        <w:t>caráter</w:t>
-      </w:r>
-      <w:proofErr w:type="spellEnd"/>
-      <w:r>
-        <w:t xml:space="preserve"> administrativo, concebida exclusivamente para uso dos responsáveis pela Loja Social para simplificar e otimizar as tarefas de gestão da mesma.</w:t>
+        <w:t>Face a este cenário, torna-se pertinente a criação de uma aplicação móvel de caráter administrativo, concebida exclusivamente para uso dos responsáveis pela Loja Social para simplificar e otimizar as tarefas de gestão da mesma.</w:t>
       </w:r>
     </w:p>
     <w:p>
@@ -3709,7 +3699,7 @@
     </w:p>
     <w:p>
       <w:pPr>
-        <w:pStyle w:val="Ttulo2"/>
+        <w:pStyle w:val="Heading2"/>
       </w:pPr>
       <w:bookmarkStart w:id="2" w:name="_Toc214911984"/>
       <w:r>
@@ -3731,7 +3721,7 @@
     </w:p>
     <w:p>
       <w:pPr>
-        <w:pStyle w:val="Ttulo2"/>
+        <w:pStyle w:val="Heading2"/>
       </w:pPr>
       <w:bookmarkStart w:id="3" w:name="_Toc214911985"/>
       <w:r>
@@ -3765,7 +3755,7 @@
     <w:p>
       <w:r>
         <w:rPr>
-          <w:rStyle w:val="Ttulo1Carter"/>
+          <w:rStyle w:val="Heading1Char"/>
           <w:rFonts w:asciiTheme="minorHAnsi" w:eastAsiaTheme="minorEastAsia" w:hAnsiTheme="minorHAnsi" w:cstheme="minorBidi"/>
         </w:rPr>
         <w:br w:type="page"/>
@@ -3773,7 +3763,7 @@
     </w:p>
     <w:p>
       <w:pPr>
-        <w:pStyle w:val="Ttulo1"/>
+        <w:pStyle w:val="Heading1"/>
       </w:pPr>
       <w:bookmarkStart w:id="4" w:name="_Toc214911986"/>
       <w:r>
@@ -3790,20 +3780,12 @@
         <w:jc w:val="both"/>
       </w:pPr>
       <w:r>
-        <w:t xml:space="preserve">A Loja Social do IPCA é uma iniciativa de </w:t>
-      </w:r>
-      <w:proofErr w:type="spellStart"/>
-      <w:r>
-        <w:t>caráter</w:t>
-      </w:r>
-      <w:proofErr w:type="spellEnd"/>
-      <w:r>
-        <w:t xml:space="preserve"> solidário e sem fins lucrativos, criada com o propósito de apoiar a comunidade académica, em especial os estudantes em situação de vulnerabilidade socioeconómica. O seu funcionamento baseia-se na recolha de bens doados, que são posteriormente organizados e disponibilizados para distribuição de forma gratuita a quem deles necessite.</w:t>
-      </w:r>
-    </w:p>
-    <w:p>
-      <w:pPr>
-        <w:pStyle w:val="Ttulo2"/>
+        <w:t>A Loja Social do IPCA é uma iniciativa de caráter solidário e sem fins lucrativos, criada com o propósito de apoiar a comunidade académica, em especial os estudantes em situação de vulnerabilidade socioeconómica. O seu funcionamento baseia-se na recolha de bens doados, que são posteriormente organizados e disponibilizados para distribuição de forma gratuita a quem deles necessite.</w:t>
+      </w:r>
+    </w:p>
+    <w:p>
+      <w:pPr>
+        <w:pStyle w:val="Heading2"/>
       </w:pPr>
       <w:bookmarkStart w:id="5" w:name="_Toc214911987"/>
       <w:r>
@@ -3847,7 +3829,7 @@
     </w:p>
     <w:p>
       <w:pPr>
-        <w:pStyle w:val="PargrafodaLista"/>
+        <w:pStyle w:val="ListParagraph"/>
         <w:numPr>
           <w:ilvl w:val="0"/>
           <w:numId w:val="7"/>
@@ -3883,7 +3865,7 @@
     </w:p>
     <w:p>
       <w:pPr>
-        <w:pStyle w:val="PargrafodaLista"/>
+        <w:pStyle w:val="ListParagraph"/>
         <w:numPr>
           <w:ilvl w:val="0"/>
           <w:numId w:val="7"/>
@@ -3919,7 +3901,7 @@
     </w:p>
     <w:p>
       <w:pPr>
-        <w:pStyle w:val="PargrafodaLista"/>
+        <w:pStyle w:val="ListParagraph"/>
         <w:numPr>
           <w:ilvl w:val="0"/>
           <w:numId w:val="7"/>
@@ -3954,7 +3936,7 @@
     </w:p>
     <w:p>
       <w:pPr>
-        <w:pStyle w:val="PargrafodaLista"/>
+        <w:pStyle w:val="ListParagraph"/>
         <w:numPr>
           <w:ilvl w:val="0"/>
           <w:numId w:val="7"/>
@@ -3975,7 +3957,7 @@
     </w:p>
     <w:p>
       <w:pPr>
-        <w:pStyle w:val="Ttulo1"/>
+        <w:pStyle w:val="Heading1"/>
       </w:pPr>
       <w:bookmarkStart w:id="6" w:name="_Toc214911988"/>
       <w:r>
@@ -3997,7 +3979,7 @@
     </w:p>
     <w:tbl>
       <w:tblPr>
-        <w:tblStyle w:val="TabeladeGrelha6Colorida"/>
+        <w:tblStyle w:val="GridTable6Colorful"/>
         <w:tblW w:w="0" w:type="auto"/>
         <w:tblLook w:val="04A0" w:firstRow="1" w:lastRow="0" w:firstColumn="1" w:lastColumn="0" w:noHBand="0" w:noVBand="1"/>
       </w:tblPr>
@@ -4469,7 +4451,7 @@
     </w:tbl>
     <w:p>
       <w:pPr>
-        <w:pStyle w:val="Ttulo1"/>
+        <w:pStyle w:val="Heading1"/>
       </w:pPr>
       <w:bookmarkStart w:id="7" w:name="_Toc214911989"/>
       <w:r>
@@ -4491,7 +4473,7 @@
     </w:p>
     <w:tbl>
       <w:tblPr>
-        <w:tblStyle w:val="TabeladeGrelha6Colorida"/>
+        <w:tblStyle w:val="GridTable6Colorful"/>
         <w:tblW w:w="0" w:type="auto"/>
         <w:tblLook w:val="04A0" w:firstRow="1" w:lastRow="0" w:firstColumn="1" w:lastColumn="0" w:noHBand="0" w:noVBand="1"/>
       </w:tblPr>
@@ -4712,15 +4694,7 @@
               <w:t xml:space="preserve"> e </w:t>
             </w:r>
             <w:r>
-              <w:t xml:space="preserve">com documentação. Permitir atualizações sem perda de dados, </w:t>
-            </w:r>
-            <w:proofErr w:type="spellStart"/>
-            <w:r>
-              <w:t>logs</w:t>
-            </w:r>
-            <w:proofErr w:type="spellEnd"/>
-            <w:r>
-              <w:t xml:space="preserve"> e métricas disponíveis para equipa técnica.</w:t>
+              <w:t>com documentação. Permitir atualizações sem perda de dados, logs e métricas disponíveis para equipa técnica.</w:t>
             </w:r>
           </w:p>
         </w:tc>
@@ -4734,7 +4708,7 @@
     </w:p>
     <w:p>
       <w:pPr>
-        <w:pStyle w:val="Ttulo1"/>
+        <w:pStyle w:val="Heading1"/>
       </w:pPr>
       <w:bookmarkStart w:id="8" w:name="_Toc214911990"/>
       <w:r>
@@ -4769,7 +4743,7 @@
     </w:p>
     <w:p>
       <w:pPr>
-        <w:pStyle w:val="Ttulo2"/>
+        <w:pStyle w:val="Heading2"/>
       </w:pPr>
       <w:bookmarkStart w:id="9" w:name="_Toc214911991"/>
       <w:r>
@@ -4821,7 +4795,7 @@
                         <w:txbxContent>
                           <w:p>
                             <w:pPr>
-                              <w:pStyle w:val="Legenda"/>
+                              <w:pStyle w:val="Caption"/>
                               <w:jc w:val="center"/>
                               <w:rPr>
                                 <w:noProof/>
@@ -4833,14 +4807,27 @@
                             <w:r>
                               <w:t xml:space="preserve">Figura </w:t>
                             </w:r>
-                            <w:fldSimple w:instr=" SEQ Figura \* ARABIC ">
-                              <w:r>
-                                <w:rPr>
-                                  <w:noProof/>
-                                </w:rPr>
-                                <w:t>1</w:t>
-                              </w:r>
-                            </w:fldSimple>
+                            <w:r>
+                              <w:fldChar w:fldCharType="begin"/>
+                            </w:r>
+                            <w:r>
+                              <w:instrText xml:space="preserve"> SEQ Figura \* ARABIC </w:instrText>
+                            </w:r>
+                            <w:r>
+                              <w:fldChar w:fldCharType="separate"/>
+                            </w:r>
+                            <w:r>
+                              <w:rPr>
+                                <w:noProof/>
+                              </w:rPr>
+                              <w:t>1</w:t>
+                            </w:r>
+                            <w:r>
+                              <w:rPr>
+                                <w:noProof/>
+                              </w:rPr>
+                              <w:fldChar w:fldCharType="end"/>
+                            </w:r>
                             <w:r>
                               <w:t xml:space="preserve"> - Diagrama BPMN </w:t>
                             </w:r>
@@ -4874,7 +4861,7 @@
                   <w:txbxContent>
                     <w:p>
                       <w:pPr>
-                        <w:pStyle w:val="Legenda"/>
+                        <w:pStyle w:val="Caption"/>
                         <w:jc w:val="center"/>
                         <w:rPr>
                           <w:noProof/>
@@ -4886,14 +4873,27 @@
                       <w:r>
                         <w:t xml:space="preserve">Figura </w:t>
                       </w:r>
-                      <w:fldSimple w:instr=" SEQ Figura \* ARABIC ">
-                        <w:r>
-                          <w:rPr>
-                            <w:noProof/>
-                          </w:rPr>
-                          <w:t>1</w:t>
-                        </w:r>
-                      </w:fldSimple>
+                      <w:r>
+                        <w:fldChar w:fldCharType="begin"/>
+                      </w:r>
+                      <w:r>
+                        <w:instrText xml:space="preserve"> SEQ Figura \* ARABIC </w:instrText>
+                      </w:r>
+                      <w:r>
+                        <w:fldChar w:fldCharType="separate"/>
+                      </w:r>
+                      <w:r>
+                        <w:rPr>
+                          <w:noProof/>
+                        </w:rPr>
+                        <w:t>1</w:t>
+                      </w:r>
+                      <w:r>
+                        <w:rPr>
+                          <w:noProof/>
+                        </w:rPr>
+                        <w:fldChar w:fldCharType="end"/>
+                      </w:r>
                       <w:r>
                         <w:t xml:space="preserve"> - Diagrama BPMN </w:t>
                       </w:r>
@@ -4990,7 +4990,7 @@
     </w:p>
     <w:p>
       <w:pPr>
-        <w:pStyle w:val="Ttulo2"/>
+        <w:pStyle w:val="Heading2"/>
       </w:pPr>
       <w:bookmarkStart w:id="12" w:name="_Toc214911992"/>
       <w:r>
@@ -5074,21 +5074,34 @@
     </w:p>
     <w:p>
       <w:pPr>
-        <w:pStyle w:val="Legenda"/>
+        <w:pStyle w:val="Caption"/>
         <w:jc w:val="center"/>
       </w:pPr>
       <w:bookmarkStart w:id="13" w:name="_Toc214912010"/>
       <w:r>
         <w:t xml:space="preserve">Figura </w:t>
       </w:r>
-      <w:fldSimple w:instr=" SEQ Figura \* ARABIC ">
-        <w:r>
-          <w:rPr>
-            <w:noProof/>
-          </w:rPr>
-          <w:t>2</w:t>
-        </w:r>
-      </w:fldSimple>
+      <w:r>
+        <w:fldChar w:fldCharType="begin"/>
+      </w:r>
+      <w:r>
+        <w:instrText xml:space="preserve"> SEQ Figura \* ARABIC </w:instrText>
+      </w:r>
+      <w:r>
+        <w:fldChar w:fldCharType="separate"/>
+      </w:r>
+      <w:r>
+        <w:rPr>
+          <w:noProof/>
+        </w:rPr>
+        <w:t>2</w:t>
+      </w:r>
+      <w:r>
+        <w:rPr>
+          <w:noProof/>
+        </w:rPr>
+        <w:fldChar w:fldCharType="end"/>
+      </w:r>
       <w:r>
         <w:t xml:space="preserve"> - </w:t>
       </w:r>
@@ -5116,7 +5129,7 @@
     </w:p>
     <w:p>
       <w:pPr>
-        <w:pStyle w:val="Ttulo2"/>
+        <w:pStyle w:val="Heading2"/>
         <w:rPr>
           <w:noProof/>
         </w:rPr>
@@ -5175,7 +5188,7 @@
                         <w:txbxContent>
                           <w:p>
                             <w:pPr>
-                              <w:pStyle w:val="Legenda"/>
+                              <w:pStyle w:val="Caption"/>
                               <w:jc w:val="center"/>
                               <w:rPr>
                                 <w:noProof/>
@@ -5187,14 +5200,27 @@
                             <w:r>
                               <w:t xml:space="preserve">Figura </w:t>
                             </w:r>
-                            <w:fldSimple w:instr=" SEQ Figura \* ARABIC ">
-                              <w:r>
-                                <w:rPr>
-                                  <w:noProof/>
-                                </w:rPr>
-                                <w:t>3</w:t>
-                              </w:r>
-                            </w:fldSimple>
+                            <w:r>
+                              <w:fldChar w:fldCharType="begin"/>
+                            </w:r>
+                            <w:r>
+                              <w:instrText xml:space="preserve"> SEQ Figura \* ARABIC </w:instrText>
+                            </w:r>
+                            <w:r>
+                              <w:fldChar w:fldCharType="separate"/>
+                            </w:r>
+                            <w:r>
+                              <w:rPr>
+                                <w:noProof/>
+                              </w:rPr>
+                              <w:t>3</w:t>
+                            </w:r>
+                            <w:r>
+                              <w:rPr>
+                                <w:noProof/>
+                              </w:rPr>
+                              <w:fldChar w:fldCharType="end"/>
+                            </w:r>
                             <w:r>
                               <w:t xml:space="preserve"> - Diagrama BPMN Agendamento De Entregas</w:t>
                             </w:r>
@@ -5221,7 +5247,7 @@
                   <w:txbxContent>
                     <w:p>
                       <w:pPr>
-                        <w:pStyle w:val="Legenda"/>
+                        <w:pStyle w:val="Caption"/>
                         <w:jc w:val="center"/>
                         <w:rPr>
                           <w:noProof/>
@@ -5233,14 +5259,27 @@
                       <w:r>
                         <w:t xml:space="preserve">Figura </w:t>
                       </w:r>
-                      <w:fldSimple w:instr=" SEQ Figura \* ARABIC ">
-                        <w:r>
-                          <w:rPr>
-                            <w:noProof/>
-                          </w:rPr>
-                          <w:t>3</w:t>
-                        </w:r>
-                      </w:fldSimple>
+                      <w:r>
+                        <w:fldChar w:fldCharType="begin"/>
+                      </w:r>
+                      <w:r>
+                        <w:instrText xml:space="preserve"> SEQ Figura \* ARABIC </w:instrText>
+                      </w:r>
+                      <w:r>
+                        <w:fldChar w:fldCharType="separate"/>
+                      </w:r>
+                      <w:r>
+                        <w:rPr>
+                          <w:noProof/>
+                        </w:rPr>
+                        <w:t>3</w:t>
+                      </w:r>
+                      <w:r>
+                        <w:rPr>
+                          <w:noProof/>
+                        </w:rPr>
+                        <w:fldChar w:fldCharType="end"/>
+                      </w:r>
                       <w:r>
                         <w:t xml:space="preserve"> - Diagrama BPMN Agendamento De Entregas</w:t>
                       </w:r>
@@ -5346,7 +5385,7 @@
     </w:p>
     <w:p>
       <w:pPr>
-        <w:pStyle w:val="Ttulo2"/>
+        <w:pStyle w:val="Heading2"/>
       </w:pPr>
       <w:bookmarkStart w:id="17" w:name="_Toc214911994"/>
       <w:r>
@@ -5402,7 +5441,7 @@
                         <w:txbxContent>
                           <w:p>
                             <w:pPr>
-                              <w:pStyle w:val="Legenda"/>
+                              <w:pStyle w:val="Caption"/>
                               <w:jc w:val="center"/>
                               <w:rPr>
                                 <w:noProof/>
@@ -5414,14 +5453,27 @@
                             <w:r>
                               <w:t xml:space="preserve">Figura </w:t>
                             </w:r>
-                            <w:fldSimple w:instr=" SEQ Figura \* ARABIC ">
-                              <w:r>
-                                <w:rPr>
-                                  <w:noProof/>
-                                </w:rPr>
-                                <w:t>4</w:t>
-                              </w:r>
-                            </w:fldSimple>
+                            <w:r>
+                              <w:fldChar w:fldCharType="begin"/>
+                            </w:r>
+                            <w:r>
+                              <w:instrText xml:space="preserve"> SEQ Figura \* ARABIC </w:instrText>
+                            </w:r>
+                            <w:r>
+                              <w:fldChar w:fldCharType="separate"/>
+                            </w:r>
+                            <w:r>
+                              <w:rPr>
+                                <w:noProof/>
+                              </w:rPr>
+                              <w:t>4</w:t>
+                            </w:r>
+                            <w:r>
+                              <w:rPr>
+                                <w:noProof/>
+                              </w:rPr>
+                              <w:fldChar w:fldCharType="end"/>
+                            </w:r>
                             <w:r>
                               <w:t xml:space="preserve"> - Diagrama BPMN Gestão Benificiários</w:t>
                             </w:r>
@@ -5448,7 +5500,7 @@
                   <w:txbxContent>
                     <w:p>
                       <w:pPr>
-                        <w:pStyle w:val="Legenda"/>
+                        <w:pStyle w:val="Caption"/>
                         <w:jc w:val="center"/>
                         <w:rPr>
                           <w:noProof/>
@@ -5460,14 +5512,27 @@
                       <w:r>
                         <w:t xml:space="preserve">Figura </w:t>
                       </w:r>
-                      <w:fldSimple w:instr=" SEQ Figura \* ARABIC ">
-                        <w:r>
-                          <w:rPr>
-                            <w:noProof/>
-                          </w:rPr>
-                          <w:t>4</w:t>
-                        </w:r>
-                      </w:fldSimple>
+                      <w:r>
+                        <w:fldChar w:fldCharType="begin"/>
+                      </w:r>
+                      <w:r>
+                        <w:instrText xml:space="preserve"> SEQ Figura \* ARABIC </w:instrText>
+                      </w:r>
+                      <w:r>
+                        <w:fldChar w:fldCharType="separate"/>
+                      </w:r>
+                      <w:r>
+                        <w:rPr>
+                          <w:noProof/>
+                        </w:rPr>
+                        <w:t>4</w:t>
+                      </w:r>
+                      <w:r>
+                        <w:rPr>
+                          <w:noProof/>
+                        </w:rPr>
+                        <w:fldChar w:fldCharType="end"/>
+                      </w:r>
                       <w:r>
                         <w:t xml:space="preserve"> - Diagrama BPMN Gestão Benificiários</w:t>
                       </w:r>
@@ -5577,7 +5642,7 @@
     </w:p>
     <w:p>
       <w:pPr>
-        <w:pStyle w:val="Ttulo1"/>
+        <w:pStyle w:val="Heading1"/>
       </w:pPr>
       <w:bookmarkStart w:id="20" w:name="_Toc214911995"/>
       <w:r>
@@ -5596,7 +5661,7 @@
     </w:p>
     <w:p>
       <w:pPr>
-        <w:pStyle w:val="PargrafodaLista"/>
+        <w:pStyle w:val="ListParagraph"/>
         <w:numPr>
           <w:ilvl w:val="0"/>
           <w:numId w:val="9"/>
@@ -5609,7 +5674,7 @@
     </w:p>
     <w:p>
       <w:pPr>
-        <w:pStyle w:val="PargrafodaLista"/>
+        <w:pStyle w:val="ListParagraph"/>
         <w:numPr>
           <w:ilvl w:val="0"/>
           <w:numId w:val="9"/>
@@ -5622,7 +5687,7 @@
     </w:p>
     <w:p>
       <w:pPr>
-        <w:pStyle w:val="PargrafodaLista"/>
+        <w:pStyle w:val="ListParagraph"/>
         <w:numPr>
           <w:ilvl w:val="0"/>
           <w:numId w:val="9"/>
@@ -5643,7 +5708,7 @@
     </w:p>
     <w:p>
       <w:pPr>
-        <w:pStyle w:val="Ttulo2"/>
+        <w:pStyle w:val="Heading2"/>
       </w:pPr>
       <w:bookmarkStart w:id="21" w:name="_Toc214911996"/>
       <w:r>
@@ -5658,7 +5723,7 @@
     </w:p>
     <w:p>
       <w:pPr>
-        <w:pStyle w:val="PargrafodaLista"/>
+        <w:pStyle w:val="ListParagraph"/>
         <w:numPr>
           <w:ilvl w:val="0"/>
           <w:numId w:val="10"/>
@@ -5670,7 +5735,7 @@
     </w:p>
     <w:p>
       <w:pPr>
-        <w:pStyle w:val="PargrafodaLista"/>
+        <w:pStyle w:val="ListParagraph"/>
         <w:numPr>
           <w:ilvl w:val="0"/>
           <w:numId w:val="10"/>
@@ -5682,7 +5747,7 @@
     </w:p>
     <w:p>
       <w:pPr>
-        <w:pStyle w:val="Ttulo2"/>
+        <w:pStyle w:val="Heading2"/>
       </w:pPr>
       <w:bookmarkStart w:id="22" w:name="_Toc214911997"/>
       <w:r>
@@ -5695,7 +5760,7 @@
     </w:p>
     <w:p>
       <w:pPr>
-        <w:pStyle w:val="PargrafodaLista"/>
+        <w:pStyle w:val="ListParagraph"/>
         <w:numPr>
           <w:ilvl w:val="0"/>
           <w:numId w:val="7"/>
@@ -5722,7 +5787,7 @@
     </w:p>
     <w:p>
       <w:pPr>
-        <w:pStyle w:val="PargrafodaLista"/>
+        <w:pStyle w:val="ListParagraph"/>
         <w:numPr>
           <w:ilvl w:val="0"/>
           <w:numId w:val="7"/>
@@ -5750,7 +5815,7 @@
     </w:p>
     <w:p>
       <w:pPr>
-        <w:pStyle w:val="PargrafodaLista"/>
+        <w:pStyle w:val="ListParagraph"/>
         <w:numPr>
           <w:ilvl w:val="1"/>
           <w:numId w:val="7"/>
@@ -5766,7 +5831,7 @@
     </w:p>
     <w:p>
       <w:pPr>
-        <w:pStyle w:val="PargrafodaLista"/>
+        <w:pStyle w:val="ListParagraph"/>
         <w:numPr>
           <w:ilvl w:val="1"/>
           <w:numId w:val="7"/>
@@ -5774,20 +5839,12 @@
         <w:jc w:val="both"/>
       </w:pPr>
       <w:r>
-        <w:t xml:space="preserve">Website com </w:t>
-      </w:r>
-      <w:proofErr w:type="spellStart"/>
-      <w:r>
-        <w:t>React</w:t>
-      </w:r>
-      <w:proofErr w:type="spellEnd"/>
-      <w:r>
-        <w:t xml:space="preserve"> e Next.js;</w:t>
-      </w:r>
-    </w:p>
-    <w:p>
-      <w:pPr>
-        <w:pStyle w:val="PargrafodaLista"/>
+        <w:t>Website com React e Next.js;</w:t>
+      </w:r>
+    </w:p>
+    <w:p>
+      <w:pPr>
+        <w:pStyle w:val="ListParagraph"/>
         <w:numPr>
           <w:ilvl w:val="0"/>
           <w:numId w:val="7"/>
@@ -5810,7 +5867,7 @@
     </w:p>
     <w:p>
       <w:pPr>
-        <w:pStyle w:val="PargrafodaLista"/>
+        <w:pStyle w:val="ListParagraph"/>
         <w:numPr>
           <w:ilvl w:val="0"/>
           <w:numId w:val="7"/>
@@ -5836,7 +5893,7 @@
     </w:p>
     <w:p>
       <w:pPr>
-        <w:pStyle w:val="PargrafodaLista"/>
+        <w:pStyle w:val="ListParagraph"/>
         <w:numPr>
           <w:ilvl w:val="0"/>
           <w:numId w:val="7"/>
@@ -5857,7 +5914,7 @@
     </w:p>
     <w:p>
       <w:pPr>
-        <w:pStyle w:val="Ttulo2"/>
+        <w:pStyle w:val="Heading2"/>
       </w:pPr>
       <w:bookmarkStart w:id="23" w:name="_Toc214911998"/>
       <w:r>
@@ -5871,7 +5928,7 @@
     </w:p>
     <w:p>
       <w:pPr>
-        <w:pStyle w:val="PargrafodaLista"/>
+        <w:pStyle w:val="ListParagraph"/>
         <w:numPr>
           <w:ilvl w:val="0"/>
           <w:numId w:val="11"/>
@@ -5890,7 +5947,7 @@
     </w:p>
     <w:p>
       <w:pPr>
-        <w:pStyle w:val="PargrafodaLista"/>
+        <w:pStyle w:val="ListParagraph"/>
         <w:numPr>
           <w:ilvl w:val="0"/>
           <w:numId w:val="11"/>
@@ -5912,7 +5969,7 @@
     </w:p>
     <w:p>
       <w:pPr>
-        <w:pStyle w:val="PargrafodaLista"/>
+        <w:pStyle w:val="ListParagraph"/>
         <w:numPr>
           <w:ilvl w:val="0"/>
           <w:numId w:val="11"/>
@@ -5931,7 +5988,7 @@
     </w:p>
     <w:p>
       <w:pPr>
-        <w:pStyle w:val="Ttulo2"/>
+        <w:pStyle w:val="Heading2"/>
       </w:pPr>
       <w:bookmarkStart w:id="24" w:name="_Toc214911999"/>
       <w:r>
@@ -5944,7 +6001,7 @@
     </w:p>
     <w:tbl>
       <w:tblPr>
-        <w:tblStyle w:val="TabeladeGrelha6Colorida"/>
+        <w:tblStyle w:val="GridTable6Colorful"/>
         <w:tblW w:w="9351" w:type="dxa"/>
         <w:tblLook w:val="04A0" w:firstRow="1" w:lastRow="0" w:firstColumn="1" w:lastColumn="0" w:noHBand="0" w:noVBand="1"/>
       </w:tblPr>
@@ -6242,7 +6299,7 @@
     <w:p/>
     <w:p>
       <w:pPr>
-        <w:pStyle w:val="PargrafodaLista"/>
+        <w:pStyle w:val="ListParagraph"/>
       </w:pPr>
       <w:r>
         <w:cr/>
@@ -6253,7 +6310,7 @@
     </w:p>
     <w:p>
       <w:pPr>
-        <w:pStyle w:val="PargrafodaLista"/>
+        <w:pStyle w:val="ListParagraph"/>
         <w:rPr>
           <w:b/>
           <w:bCs/>
@@ -6262,7 +6319,7 @@
     </w:p>
     <w:p>
       <w:pPr>
-        <w:pStyle w:val="PargrafodaLista"/>
+        <w:pStyle w:val="ListParagraph"/>
       </w:pPr>
     </w:p>
     <w:p/>
@@ -6276,7 +6333,7 @@
     </w:p>
     <w:p>
       <w:pPr>
-        <w:pStyle w:val="Ttulo1"/>
+        <w:pStyle w:val="Heading1"/>
       </w:pPr>
       <w:bookmarkStart w:id="25" w:name="_Toc214912000"/>
       <w:r>
@@ -6292,7 +6349,7 @@
     </w:p>
     <w:p>
       <w:pPr>
-        <w:pStyle w:val="PargrafodaLista"/>
+        <w:pStyle w:val="ListParagraph"/>
         <w:numPr>
           <w:ilvl w:val="0"/>
           <w:numId w:val="12"/>
@@ -6325,7 +6382,7 @@
     </w:p>
     <w:p>
       <w:pPr>
-        <w:pStyle w:val="PargrafodaLista"/>
+        <w:pStyle w:val="ListParagraph"/>
         <w:numPr>
           <w:ilvl w:val="1"/>
           <w:numId w:val="12"/>
@@ -6337,7 +6394,7 @@
     </w:p>
     <w:p>
       <w:pPr>
-        <w:pStyle w:val="PargrafodaLista"/>
+        <w:pStyle w:val="ListParagraph"/>
         <w:numPr>
           <w:ilvl w:val="1"/>
           <w:numId w:val="12"/>
@@ -6349,7 +6406,7 @@
     </w:p>
     <w:p>
       <w:pPr>
-        <w:pStyle w:val="PargrafodaLista"/>
+        <w:pStyle w:val="ListParagraph"/>
         <w:numPr>
           <w:ilvl w:val="1"/>
           <w:numId w:val="12"/>
@@ -6361,7 +6418,7 @@
     </w:p>
     <w:p>
       <w:pPr>
-        <w:pStyle w:val="PargrafodaLista"/>
+        <w:pStyle w:val="ListParagraph"/>
         <w:numPr>
           <w:ilvl w:val="1"/>
           <w:numId w:val="12"/>
@@ -6373,7 +6430,7 @@
     </w:p>
     <w:p>
       <w:pPr>
-        <w:pStyle w:val="PargrafodaLista"/>
+        <w:pStyle w:val="ListParagraph"/>
         <w:numPr>
           <w:ilvl w:val="0"/>
           <w:numId w:val="12"/>
@@ -6393,7 +6450,7 @@
     </w:p>
     <w:p>
       <w:pPr>
-        <w:pStyle w:val="PargrafodaLista"/>
+        <w:pStyle w:val="ListParagraph"/>
         <w:numPr>
           <w:ilvl w:val="1"/>
           <w:numId w:val="12"/>
@@ -6405,7 +6462,7 @@
     </w:p>
     <w:p>
       <w:pPr>
-        <w:pStyle w:val="PargrafodaLista"/>
+        <w:pStyle w:val="ListParagraph"/>
         <w:numPr>
           <w:ilvl w:val="1"/>
           <w:numId w:val="12"/>
@@ -6420,7 +6477,7 @@
     </w:p>
     <w:p>
       <w:pPr>
-        <w:pStyle w:val="Ttulo2"/>
+        <w:pStyle w:val="Heading2"/>
       </w:pPr>
       <w:bookmarkStart w:id="26" w:name="_Toc214912001"/>
       <w:r>
@@ -6433,7 +6490,7 @@
     </w:p>
     <w:tbl>
       <w:tblPr>
-        <w:tblStyle w:val="TabeladeGrelha6Colorida"/>
+        <w:tblStyle w:val="GridTable6Colorful"/>
         <w:tblW w:w="0" w:type="auto"/>
         <w:jc w:val="center"/>
         <w:tblLook w:val="04A0" w:firstRow="1" w:lastRow="0" w:firstColumn="1" w:lastColumn="0" w:noHBand="0" w:noVBand="1"/>
@@ -6535,7 +6592,6 @@
                 <w:bCs w:val="0"/>
               </w:rPr>
             </w:pPr>
-            <w:proofErr w:type="spellStart"/>
             <w:r>
               <w:rPr>
                 <w:b w:val="0"/>
@@ -6543,7 +6599,6 @@
               </w:rPr>
               <w:t>Frontend</w:t>
             </w:r>
-            <w:proofErr w:type="spellEnd"/>
           </w:p>
         </w:tc>
         <w:tc>
@@ -6555,13 +6610,8 @@
               <w:jc w:val="center"/>
               <w:cnfStyle w:val="000000000000" w:firstRow="0" w:lastRow="0" w:firstColumn="0" w:lastColumn="0" w:oddVBand="0" w:evenVBand="0" w:oddHBand="0" w:evenHBand="0" w:firstRowFirstColumn="0" w:firstRowLastColumn="0" w:lastRowFirstColumn="0" w:lastRowLastColumn="0"/>
             </w:pPr>
-            <w:proofErr w:type="spellStart"/>
-            <w:r>
-              <w:t>React</w:t>
-            </w:r>
-            <w:proofErr w:type="spellEnd"/>
-            <w:r>
-              <w:t xml:space="preserve"> e Next.js</w:t>
+            <w:r>
+              <w:t>React e Next.js</w:t>
             </w:r>
           </w:p>
         </w:tc>
@@ -6584,7 +6634,6 @@
                 <w:bCs w:val="0"/>
               </w:rPr>
             </w:pPr>
-            <w:proofErr w:type="spellStart"/>
             <w:r>
               <w:rPr>
                 <w:b w:val="0"/>
@@ -6592,7 +6641,6 @@
               </w:rPr>
               <w:t>Backend</w:t>
             </w:r>
-            <w:proofErr w:type="spellEnd"/>
           </w:p>
         </w:tc>
         <w:tc>
@@ -6645,18 +6693,16 @@
               <w:jc w:val="center"/>
               <w:cnfStyle w:val="000000000000" w:firstRow="0" w:lastRow="0" w:firstColumn="0" w:lastColumn="0" w:oddVBand="0" w:evenVBand="0" w:oddHBand="0" w:evenHBand="0" w:firstRowFirstColumn="0" w:firstRowLastColumn="0" w:lastRowFirstColumn="0" w:lastRowLastColumn="0"/>
             </w:pPr>
-            <w:proofErr w:type="spellStart"/>
             <w:r>
               <w:t>PostgreSQL</w:t>
             </w:r>
-            <w:proofErr w:type="spellEnd"/>
           </w:p>
         </w:tc>
       </w:tr>
     </w:tbl>
     <w:p>
       <w:pPr>
-        <w:pStyle w:val="Ttulo2"/>
+        <w:pStyle w:val="Heading2"/>
       </w:pPr>
       <w:r>
         <w:br w:type="page"/>
@@ -6664,7 +6710,7 @@
     </w:p>
     <w:p>
       <w:pPr>
-        <w:pStyle w:val="Ttulo2"/>
+        <w:pStyle w:val="Heading2"/>
       </w:pPr>
       <w:bookmarkStart w:id="27" w:name="_Toc214912002"/>
       <w:r>
@@ -6732,30 +6778,38 @@
     </w:p>
     <w:p>
       <w:pPr>
-        <w:pStyle w:val="Legenda"/>
+        <w:pStyle w:val="Caption"/>
         <w:jc w:val="center"/>
       </w:pPr>
       <w:bookmarkStart w:id="28" w:name="_Toc214912013"/>
       <w:r>
         <w:t xml:space="preserve">Figura </w:t>
       </w:r>
-      <w:fldSimple w:instr=" SEQ Figura \* ARABIC ">
-        <w:r>
-          <w:rPr>
-            <w:noProof/>
-          </w:rPr>
-          <w:t>5</w:t>
-        </w:r>
-      </w:fldSimple>
-      <w:r>
-        <w:t xml:space="preserve"> - Diagrama Arquitetura </w:t>
-      </w:r>
-      <w:proofErr w:type="spellStart"/>
-      <w:r>
-        <w:t>Tecnica</w:t>
+      <w:r>
+        <w:fldChar w:fldCharType="begin"/>
+      </w:r>
+      <w:r>
+        <w:instrText xml:space="preserve"> SEQ Figura \* ARABIC </w:instrText>
+      </w:r>
+      <w:r>
+        <w:fldChar w:fldCharType="separate"/>
+      </w:r>
+      <w:r>
+        <w:rPr>
+          <w:noProof/>
+        </w:rPr>
+        <w:t>5</w:t>
+      </w:r>
+      <w:r>
+        <w:rPr>
+          <w:noProof/>
+        </w:rPr>
+        <w:fldChar w:fldCharType="end"/>
+      </w:r>
+      <w:r>
+        <w:t xml:space="preserve"> - Diagrama Arquitetura Tecnica</w:t>
       </w:r>
       <w:bookmarkEnd w:id="28"/>
-      <w:proofErr w:type="spellEnd"/>
     </w:p>
     <w:p>
       <w:pPr>
@@ -6775,7 +6829,7 @@
     </w:p>
     <w:p>
       <w:pPr>
-        <w:pStyle w:val="Ttulo1"/>
+        <w:pStyle w:val="Heading1"/>
       </w:pPr>
       <w:bookmarkStart w:id="29" w:name="_Toc214912003"/>
       <w:r>
@@ -6797,7 +6851,7 @@
     </w:p>
     <w:p>
       <w:pPr>
-        <w:pStyle w:val="Ttulo2"/>
+        <w:pStyle w:val="Heading2"/>
       </w:pPr>
       <w:bookmarkStart w:id="30" w:name="_Toc214912004"/>
       <w:r>
@@ -6807,13 +6861,7 @@
     </w:p>
     <w:p>
       <w:r>
-        <w:t>Na imagem seguinte é possível observar o diagrama de estados d</w:t>
-      </w:r>
-      <w:r>
-        <w:t>e pedir apoio</w:t>
-      </w:r>
-      <w:r>
-        <w:t>.</w:t>
+        <w:t>Na imagem seguinte é possível observar o diagrama de estados de pedir apoio.</w:t>
       </w:r>
     </w:p>
     <w:p>
@@ -6880,21 +6928,34 @@
     </w:p>
     <w:p>
       <w:pPr>
-        <w:pStyle w:val="Legenda"/>
+        <w:pStyle w:val="Caption"/>
         <w:jc w:val="center"/>
       </w:pPr>
       <w:bookmarkStart w:id="31" w:name="_Toc214912014"/>
       <w:r>
         <w:t xml:space="preserve">Figura </w:t>
       </w:r>
-      <w:fldSimple w:instr=" SEQ Figura \* ARABIC ">
-        <w:r>
-          <w:rPr>
-            <w:noProof/>
-          </w:rPr>
-          <w:t>6</w:t>
-        </w:r>
-      </w:fldSimple>
+      <w:r>
+        <w:fldChar w:fldCharType="begin"/>
+      </w:r>
+      <w:r>
+        <w:instrText xml:space="preserve"> SEQ Figura \* ARABIC </w:instrText>
+      </w:r>
+      <w:r>
+        <w:fldChar w:fldCharType="separate"/>
+      </w:r>
+      <w:r>
+        <w:rPr>
+          <w:noProof/>
+        </w:rPr>
+        <w:t>6</w:t>
+      </w:r>
+      <w:r>
+        <w:rPr>
+          <w:noProof/>
+        </w:rPr>
+        <w:fldChar w:fldCharType="end"/>
+      </w:r>
       <w:r>
         <w:t xml:space="preserve"> - Diagrama de Estados Pedir Apoio</w:t>
       </w:r>
@@ -6921,7 +6982,7 @@
     </w:p>
     <w:p>
       <w:pPr>
-        <w:pStyle w:val="Ttulo2"/>
+        <w:pStyle w:val="Heading2"/>
       </w:pPr>
       <w:bookmarkStart w:id="32" w:name="_Toc214912005"/>
       <w:r>
@@ -6996,21 +7057,34 @@
     </w:p>
     <w:p>
       <w:pPr>
-        <w:pStyle w:val="Legenda"/>
+        <w:pStyle w:val="Caption"/>
         <w:jc w:val="center"/>
       </w:pPr>
       <w:bookmarkStart w:id="33" w:name="_Toc214912015"/>
       <w:r>
         <w:t xml:space="preserve">Figura </w:t>
       </w:r>
-      <w:fldSimple w:instr=" SEQ Figura \* ARABIC ">
-        <w:r>
-          <w:rPr>
-            <w:noProof/>
-          </w:rPr>
-          <w:t>7</w:t>
-        </w:r>
-      </w:fldSimple>
+      <w:r>
+        <w:fldChar w:fldCharType="begin"/>
+      </w:r>
+      <w:r>
+        <w:instrText xml:space="preserve"> SEQ Figura \* ARABIC </w:instrText>
+      </w:r>
+      <w:r>
+        <w:fldChar w:fldCharType="separate"/>
+      </w:r>
+      <w:r>
+        <w:rPr>
+          <w:noProof/>
+        </w:rPr>
+        <w:t>7</w:t>
+      </w:r>
+      <w:r>
+        <w:rPr>
+          <w:noProof/>
+        </w:rPr>
+        <w:fldChar w:fldCharType="end"/>
+      </w:r>
       <w:r>
         <w:t xml:space="preserve"> - </w:t>
       </w:r>
@@ -7066,7 +7140,7 @@
     </w:p>
     <w:p>
       <w:pPr>
-        <w:pStyle w:val="Ttulo2"/>
+        <w:pStyle w:val="Heading2"/>
       </w:pPr>
       <w:bookmarkStart w:id="34" w:name="_Toc214912006"/>
       <w:r>
@@ -7077,10 +7151,7 @@
     </w:p>
     <w:p>
       <w:r>
-        <w:t>Na imagem seguinte é possível observar o diagrama de estados d</w:t>
-      </w:r>
-      <w:r>
-        <w:t>o agendamento de entregas.</w:t>
+        <w:t>Na imagem seguinte é possível observar o diagrama de estados do agendamento de entregas.</w:t>
       </w:r>
     </w:p>
     <w:p>
@@ -7144,21 +7215,34 @@
     </w:p>
     <w:p>
       <w:pPr>
-        <w:pStyle w:val="Legenda"/>
+        <w:pStyle w:val="Caption"/>
         <w:jc w:val="center"/>
       </w:pPr>
       <w:bookmarkStart w:id="35" w:name="_Toc214912016"/>
       <w:r>
         <w:t xml:space="preserve">Figura </w:t>
       </w:r>
-      <w:fldSimple w:instr=" SEQ Figura \* ARABIC ">
-        <w:r>
-          <w:rPr>
-            <w:noProof/>
-          </w:rPr>
-          <w:t>8</w:t>
-        </w:r>
-      </w:fldSimple>
+      <w:r>
+        <w:fldChar w:fldCharType="begin"/>
+      </w:r>
+      <w:r>
+        <w:instrText xml:space="preserve"> SEQ Figura \* ARABIC </w:instrText>
+      </w:r>
+      <w:r>
+        <w:fldChar w:fldCharType="separate"/>
+      </w:r>
+      <w:r>
+        <w:rPr>
+          <w:noProof/>
+        </w:rPr>
+        <w:t>8</w:t>
+      </w:r>
+      <w:r>
+        <w:rPr>
+          <w:noProof/>
+        </w:rPr>
+        <w:fldChar w:fldCharType="end"/>
+      </w:r>
       <w:r>
         <w:t xml:space="preserve"> - Diagrama de Estados Agendamento de Entregas</w:t>
       </w:r>
@@ -7196,7 +7280,7 @@
     </w:p>
     <w:p>
       <w:pPr>
-        <w:pStyle w:val="Ttulo2"/>
+        <w:pStyle w:val="Heading2"/>
       </w:pPr>
       <w:bookmarkStart w:id="36" w:name="_Toc214912007"/>
       <w:r>
@@ -7210,10 +7294,7 @@
     </w:p>
     <w:p>
       <w:r>
-        <w:t xml:space="preserve">Na imagem seguinte é possível observar o diagrama de estados </w:t>
-      </w:r>
-      <w:r>
-        <w:t>da gestão dos benificiários.</w:t>
+        <w:t>Na imagem seguinte é possível observar o diagrama de estados da gestão dos benificiários.</w:t>
       </w:r>
     </w:p>
     <w:p>
@@ -7277,21 +7358,34 @@
     </w:p>
     <w:p>
       <w:pPr>
-        <w:pStyle w:val="Legenda"/>
+        <w:pStyle w:val="Caption"/>
         <w:jc w:val="center"/>
       </w:pPr>
       <w:bookmarkStart w:id="37" w:name="_Toc214912017"/>
       <w:r>
         <w:t xml:space="preserve">Figura </w:t>
       </w:r>
-      <w:fldSimple w:instr=" SEQ Figura \* ARABIC ">
-        <w:r>
-          <w:rPr>
-            <w:noProof/>
-          </w:rPr>
-          <w:t>9</w:t>
-        </w:r>
-      </w:fldSimple>
+      <w:r>
+        <w:fldChar w:fldCharType="begin"/>
+      </w:r>
+      <w:r>
+        <w:instrText xml:space="preserve"> SEQ Figura \* ARABIC </w:instrText>
+      </w:r>
+      <w:r>
+        <w:fldChar w:fldCharType="separate"/>
+      </w:r>
+      <w:r>
+        <w:rPr>
+          <w:noProof/>
+        </w:rPr>
+        <w:t>9</w:t>
+      </w:r>
+      <w:r>
+        <w:rPr>
+          <w:noProof/>
+        </w:rPr>
+        <w:fldChar w:fldCharType="end"/>
+      </w:r>
       <w:r>
         <w:t xml:space="preserve"> - </w:t>
       </w:r>
@@ -7321,19 +7415,525 @@
     </w:p>
     <w:p>
       <w:pPr>
+        <w:spacing w:line="276" w:lineRule="auto"/>
+      </w:pPr>
+      <w:r>
+        <w:br w:type="page"/>
+      </w:r>
+    </w:p>
+    <w:p>
+      <w:pPr>
+        <w:pStyle w:val="Heading1"/>
+      </w:pPr>
+      <w:r>
+        <w:lastRenderedPageBreak/>
+        <w:t>Diagrama ER</w:t>
+      </w:r>
+    </w:p>
+    <w:p>
+      <w:r>
+        <w:rPr>
+          <w:noProof/>
+        </w:rPr>
+        <mc:AlternateContent>
+          <mc:Choice Requires="wps">
+            <w:drawing>
+              <wp:anchor distT="0" distB="0" distL="114300" distR="114300" simplePos="0" relativeHeight="251673600" behindDoc="1" locked="0" layoutInCell="1" allowOverlap="1" wp14:anchorId="00213DF0" wp14:editId="63496A0B">
+                <wp:simplePos x="0" y="0"/>
+                <wp:positionH relativeFrom="column">
+                  <wp:posOffset>-386080</wp:posOffset>
+                </wp:positionH>
+                <wp:positionV relativeFrom="paragraph">
+                  <wp:posOffset>4030345</wp:posOffset>
+                </wp:positionV>
+                <wp:extent cx="6163945" cy="635"/>
+                <wp:effectExtent l="0" t="0" r="0" b="0"/>
+                <wp:wrapTight wrapText="bothSides">
+                  <wp:wrapPolygon edited="0">
+                    <wp:start x="0" y="0"/>
+                    <wp:lineTo x="0" y="21600"/>
+                    <wp:lineTo x="21600" y="21600"/>
+                    <wp:lineTo x="21600" y="0"/>
+                  </wp:wrapPolygon>
+                </wp:wrapTight>
+                <wp:docPr id="1861890514" name="Text Box 1"/>
+                <wp:cNvGraphicFramePr/>
+                <a:graphic xmlns:a="http://schemas.openxmlformats.org/drawingml/2006/main">
+                  <a:graphicData uri="http://schemas.microsoft.com/office/word/2010/wordprocessingShape">
+                    <wps:wsp>
+                      <wps:cNvSpPr txBox="1"/>
+                      <wps:spPr>
+                        <a:xfrm>
+                          <a:off x="0" y="0"/>
+                          <a:ext cx="6163945" cy="635"/>
+                        </a:xfrm>
+                        <a:prstGeom prst="rect">
+                          <a:avLst/>
+                        </a:prstGeom>
+                        <a:solidFill>
+                          <a:prstClr val="white"/>
+                        </a:solidFill>
+                        <a:ln>
+                          <a:noFill/>
+                        </a:ln>
+                      </wps:spPr>
+                      <wps:txbx>
+                        <w:txbxContent>
+                          <w:p>
+                            <w:pPr>
+                              <w:pStyle w:val="Caption"/>
+                              <w:jc w:val="center"/>
+                              <w:rPr>
+                                <w:sz w:val="22"/>
+                                <w:szCs w:val="22"/>
+                              </w:rPr>
+                            </w:pPr>
+                            <w:r>
+                              <w:t xml:space="preserve">Figura </w:t>
+                            </w:r>
+                            <w:r>
+                              <w:fldChar w:fldCharType="begin"/>
+                            </w:r>
+                            <w:r>
+                              <w:instrText xml:space="preserve"> SEQ Figura \* ARABIC </w:instrText>
+                            </w:r>
+                            <w:r>
+                              <w:fldChar w:fldCharType="separate"/>
+                            </w:r>
+                            <w:r>
+                              <w:rPr>
+                                <w:noProof/>
+                              </w:rPr>
+                              <w:t>10</w:t>
+                            </w:r>
+                            <w:r>
+                              <w:fldChar w:fldCharType="end"/>
+                            </w:r>
+                            <w:r>
+                              <w:t xml:space="preserve"> - Diagram Entidade-Relação</w:t>
+                            </w:r>
+                          </w:p>
+                        </w:txbxContent>
+                      </wps:txbx>
+                      <wps:bodyPr rot="0" spcFirstLastPara="0" vertOverflow="overflow" horzOverflow="overflow" vert="horz" wrap="square" lIns="0" tIns="0" rIns="0" bIns="0" numCol="1" spcCol="0" rtlCol="0" fromWordArt="0" anchor="t" anchorCtr="0" forceAA="0" compatLnSpc="1">
+                        <a:prstTxWarp prst="textNoShape">
+                          <a:avLst/>
+                        </a:prstTxWarp>
+                        <a:spAutoFit/>
+                      </wps:bodyPr>
+                    </wps:wsp>
+                  </a:graphicData>
+                </a:graphic>
+              </wp:anchor>
+            </w:drawing>
+          </mc:Choice>
+          <mc:Fallback>
+            <w:pict>
+              <v:shape w14:anchorId="00213DF0" id="Text Box 1" o:spid="_x0000_s1029" type="#_x0000_t202" style="position:absolute;margin-left:-30.4pt;margin-top:317.35pt;width:485.35pt;height:.05pt;z-index:-251642880;visibility:visible;mso-wrap-style:square;mso-wrap-distance-left:9pt;mso-wrap-distance-top:0;mso-wrap-distance-right:9pt;mso-wrap-distance-bottom:0;mso-position-horizontal:absolute;mso-position-horizontal-relative:text;mso-position-vertical:absolute;mso-position-vertical-relative:text;v-text-anchor:top" o:gfxdata="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" stroked="f">
+                <v:textbox style="mso-fit-shape-to-text:t" inset="0,0,0,0">
+                  <w:txbxContent>
+                    <w:p>
+                      <w:pPr>
+                        <w:pStyle w:val="Caption"/>
+                        <w:jc w:val="center"/>
+                        <w:rPr>
+                          <w:sz w:val="22"/>
+                          <w:szCs w:val="22"/>
+                        </w:rPr>
+                      </w:pPr>
+                      <w:r>
+                        <w:t xml:space="preserve">Figura </w:t>
+                      </w:r>
+                      <w:r>
+                        <w:fldChar w:fldCharType="begin"/>
+                      </w:r>
+                      <w:r>
+                        <w:instrText xml:space="preserve"> SEQ Figura \* ARABIC </w:instrText>
+                      </w:r>
+                      <w:r>
+                        <w:fldChar w:fldCharType="separate"/>
+                      </w:r>
+                      <w:r>
+                        <w:rPr>
+                          <w:noProof/>
+                        </w:rPr>
+                        <w:t>10</w:t>
+                      </w:r>
+                      <w:r>
+                        <w:fldChar w:fldCharType="end"/>
+                      </w:r>
+                      <w:r>
+                        <w:t xml:space="preserve"> - Diagram Entidade-Relação</w:t>
+                      </w:r>
+                    </w:p>
+                  </w:txbxContent>
+                </v:textbox>
+                <w10:wrap type="tight"/>
+              </v:shape>
+            </w:pict>
+          </mc:Fallback>
+        </mc:AlternateContent>
+      </w:r>
+      <w:r>
+        <w:drawing>
+          <wp:anchor distT="0" distB="0" distL="114300" distR="114300" simplePos="0" relativeHeight="251671552" behindDoc="1" locked="0" layoutInCell="1" allowOverlap="1" wp14:anchorId="484D7724" wp14:editId="6DD58690">
+            <wp:simplePos x="0" y="0"/>
+            <wp:positionH relativeFrom="page">
+              <wp:align>center</wp:align>
+            </wp:positionH>
+            <wp:positionV relativeFrom="paragraph">
+              <wp:posOffset>742008</wp:posOffset>
+            </wp:positionV>
+            <wp:extent cx="6163945" cy="3231515"/>
+            <wp:effectExtent l="0" t="0" r="8255" b="6985"/>
+            <wp:wrapTight wrapText="bothSides">
+              <wp:wrapPolygon edited="0">
+                <wp:start x="0" y="0"/>
+                <wp:lineTo x="0" y="21519"/>
+                <wp:lineTo x="21562" y="21519"/>
+                <wp:lineTo x="21562" y="0"/>
+                <wp:lineTo x="0" y="0"/>
+              </wp:wrapPolygon>
+            </wp:wrapTight>
+            <wp:docPr id="887290551" name="Picture 1" descr="A screenshot of a computer program&#10;&#10;AI-generated content may be incorrect."/>
+            <wp:cNvGraphicFramePr>
+              <a:graphicFrameLocks xmlns:a="http://schemas.openxmlformats.org/drawingml/2006/main"/>
+            </wp:cNvGraphicFramePr>
+            <a:graphic xmlns:a="http://schemas.openxmlformats.org/drawingml/2006/main">
+              <a:graphicData uri="http://schemas.openxmlformats.org/drawingml/2006/picture">
+                <pic:pic xmlns:pic="http://schemas.openxmlformats.org/drawingml/2006/picture">
+                  <pic:nvPicPr>
+                    <pic:cNvPr id="887290551" name="Picture 1" descr="A screenshot of a computer program&#10;&#10;AI-generated content may be incorrect."/>
+                    <pic:cNvPicPr preferRelativeResize="0"/>
+                  </pic:nvPicPr>
+                  <pic:blipFill>
+                    <a:blip r:embed="rId18">
+                      <a:extLst>
+                        <a:ext uri="{28A0092B-C50C-407E-A947-70E740481C1C}">
+                          <a14:useLocalDpi xmlns:a14="http://schemas.microsoft.com/office/drawing/2010/main" val="0"/>
+                        </a:ext>
+                      </a:extLst>
+                    </a:blip>
+                    <a:stretch>
+                      <a:fillRect/>
+                    </a:stretch>
+                  </pic:blipFill>
+                  <pic:spPr>
+                    <a:xfrm>
+                      <a:off x="0" y="0"/>
+                      <a:ext cx="6163945" cy="3231515"/>
+                    </a:xfrm>
+                    <a:prstGeom prst="rect">
+                      <a:avLst/>
+                    </a:prstGeom>
+                  </pic:spPr>
+                </pic:pic>
+              </a:graphicData>
+            </a:graphic>
+            <wp14:sizeRelH relativeFrom="margin">
+              <wp14:pctWidth>0</wp14:pctWidth>
+            </wp14:sizeRelH>
+            <wp14:sizeRelV relativeFrom="margin">
+              <wp14:pctHeight>0</wp14:pctHeight>
+            </wp14:sizeRelV>
+          </wp:anchor>
+        </w:drawing>
+      </w:r>
+      <w:r>
+        <w:t xml:space="preserve">Neste capítulo </w:t>
+      </w:r>
+      <w:r>
+        <w:t xml:space="preserve">é </w:t>
+      </w:r>
+      <w:r>
+        <w:t xml:space="preserve">apresentado o diagrama de </w:t>
+      </w:r>
+      <w:r>
+        <w:t>entidade-relação</w:t>
+      </w:r>
+      <w:r>
+        <w:t xml:space="preserve"> desenvolvido para o sistema da Loja Social do IPCA.</w:t>
+      </w:r>
+    </w:p>
+    <w:p>
+      <w:pPr>
+        <w:spacing w:line="276" w:lineRule="auto"/>
+      </w:pPr>
+    </w:p>
+    <w:p>
+      <w:pPr>
+        <w:spacing w:line="276" w:lineRule="auto"/>
+      </w:pPr>
+      <w:r>
+        <w:t>O Modelo Entidade-Relac</w:t>
+      </w:r>
+      <w:r>
+        <w:t>ãow</w:t>
+      </w:r>
+      <w:r>
+        <w:t xml:space="preserve"> da aplicação da Loja Social foi concebido para suportar os processos de negócio de forma otimizada , utilizando o </w:t>
+      </w:r>
+      <w:r>
+        <w:rPr>
+          <w:b/>
+          <w:bCs/>
+        </w:rPr>
+        <w:t>PostgreSQL</w:t>
+      </w:r>
+      <w:r>
+        <w:t>. A estrutura da base de dados garante a centralização de dados, o controlo rigoroso do inventário e a automação de alertas.</w:t>
+      </w:r>
+    </w:p>
+    <w:p>
+      <w:pPr>
+        <w:spacing w:line="276" w:lineRule="auto"/>
+        <w:ind w:left="142"/>
+        <w:rPr>
+          <w:b/>
+          <w:bCs/>
+        </w:rPr>
+      </w:pPr>
+      <w:r>
+        <w:rPr>
+          <w:b/>
+          <w:bCs/>
+        </w:rPr>
+        <w:t>Organização e Pessoas</w:t>
+      </w:r>
+    </w:p>
+    <w:p>
+      <w:pPr>
+        <w:spacing w:line="276" w:lineRule="auto"/>
+      </w:pPr>
+      <w:r>
+        <w:t xml:space="preserve">As tabelas </w:t>
+      </w:r>
+      <w:r>
+        <w:rPr>
+          <w:b/>
+          <w:bCs/>
+        </w:rPr>
+        <w:t>Users</w:t>
+      </w:r>
+      <w:r>
+        <w:t xml:space="preserve"> e </w:t>
+      </w:r>
+      <w:r>
+        <w:rPr>
+          <w:b/>
+          <w:bCs/>
+        </w:rPr>
+        <w:t>Beneficiario</w:t>
+      </w:r>
+      <w:r>
+        <w:t xml:space="preserve"> estabelecem um registo centralizado dos utilizadores e estudantes elegíveis para apoio, sendo a base para a segurança do sistema. A gestão da logística é suportada pelas tabelas </w:t>
+      </w:r>
+      <w:r>
+        <w:rPr>
+          <w:b/>
+          <w:bCs/>
+        </w:rPr>
+        <w:t>Agendamentos</w:t>
+      </w:r>
+      <w:r>
+        <w:t xml:space="preserve"> e </w:t>
+      </w:r>
+      <w:r>
+        <w:rPr>
+          <w:b/>
+          <w:bCs/>
+        </w:rPr>
+        <w:t>Entregas</w:t>
+      </w:r>
+      <w:r>
+        <w:t>, que rastreiam as datas de levantamento e o estado das distribuições.</w:t>
+      </w:r>
+    </w:p>
+    <w:p>
+      <w:pPr>
+        <w:spacing w:line="276" w:lineRule="auto"/>
+        <w:ind w:left="142"/>
+        <w:rPr>
+          <w:b/>
+          <w:bCs/>
+        </w:rPr>
+      </w:pPr>
+      <w:r>
+        <w:rPr>
+          <w:b/>
+          <w:bCs/>
+        </w:rPr>
+        <w:t>Gestão de Inventário e Rastreio</w:t>
+      </w:r>
+    </w:p>
+    <w:p>
+      <w:pPr>
+        <w:spacing w:line="276" w:lineRule="auto"/>
+      </w:pPr>
+      <w:r>
+        <w:t>O sistema separa o catálogo de produtos (</w:t>
+      </w:r>
+      <w:r>
+        <w:rPr>
+          <w:b/>
+          <w:bCs/>
+        </w:rPr>
+        <w:t>Item</w:t>
+      </w:r>
+      <w:r>
+        <w:t>) do seu registo em armazém (</w:t>
+      </w:r>
+      <w:r>
+        <w:rPr>
+          <w:b/>
+          <w:bCs/>
+        </w:rPr>
+        <w:t>Stock</w:t>
+      </w:r>
+      <w:r>
+        <w:t xml:space="preserve">). Esta separação é vital, pois a tabela Stock armazena a </w:t>
+      </w:r>
+      <w:r>
+        <w:rPr>
+          <w:b/>
+          <w:bCs/>
+        </w:rPr>
+        <w:t>Data_Validade</w:t>
+      </w:r>
+      <w:r>
+        <w:t xml:space="preserve">, permitindo ao sistema verificar a proximidade da expiração dos bens e evitar desperdícios. As transações de bens, tanto nas </w:t>
+      </w:r>
+      <w:r>
+        <w:rPr>
+          <w:b/>
+          <w:bCs/>
+        </w:rPr>
+        <w:t>Doacaos</w:t>
+      </w:r>
+      <w:r>
+        <w:t xml:space="preserve"> quanto nas </w:t>
+      </w:r>
+      <w:r>
+        <w:rPr>
+          <w:b/>
+          <w:bCs/>
+        </w:rPr>
+        <w:t>Entregas</w:t>
+      </w:r>
+      <w:r>
+        <w:t>, são detalhadas através de tabelas específicas (</w:t>
+      </w:r>
+      <w:r>
+        <w:rPr>
+          <w:b/>
+          <w:bCs/>
+        </w:rPr>
+        <w:t>Doacao_Item</w:t>
+      </w:r>
+      <w:r>
+        <w:t xml:space="preserve"> e </w:t>
+      </w:r>
+      <w:r>
+        <w:rPr>
+          <w:b/>
+          <w:bCs/>
+        </w:rPr>
+        <w:t>Entrega_Item</w:t>
+      </w:r>
+      <w:r>
+        <w:t>), que registam a quantidade exata de cada Item movimentado.</w:t>
+      </w:r>
+    </w:p>
+    <w:p>
+      <w:pPr>
+        <w:spacing w:line="276" w:lineRule="auto"/>
+        <w:ind w:left="142"/>
+        <w:rPr>
+          <w:b/>
+          <w:bCs/>
+        </w:rPr>
+      </w:pPr>
+    </w:p>
+    <w:p>
+      <w:pPr>
+        <w:spacing w:line="276" w:lineRule="auto"/>
+        <w:ind w:left="142"/>
+        <w:rPr>
+          <w:b/>
+          <w:bCs/>
+        </w:rPr>
+      </w:pPr>
+      <w:r>
+        <w:rPr>
+          <w:b/>
+          <w:bCs/>
+        </w:rPr>
+        <w:lastRenderedPageBreak/>
+        <w:t>Alertas e Auditoria</w:t>
+      </w:r>
+    </w:p>
+    <w:p>
+      <w:pPr>
+        <w:spacing w:line="276" w:lineRule="auto"/>
+      </w:pPr>
+      <w:r>
+        <w:t xml:space="preserve">Para apoio operacional, o sistema utiliza as tabelas </w:t>
+      </w:r>
+      <w:r>
+        <w:rPr>
+          <w:b/>
+          <w:bCs/>
+        </w:rPr>
+        <w:t>Notificacao_Agendamento</w:t>
+      </w:r>
+      <w:r>
+        <w:t xml:space="preserve"> e </w:t>
+      </w:r>
+      <w:r>
+        <w:rPr>
+          <w:b/>
+          <w:bCs/>
+        </w:rPr>
+        <w:t>Notificacao_Stock</w:t>
+      </w:r>
+      <w:r>
+        <w:t xml:space="preserve"> para armazenar o histórico de alertas, sendo esta última crucial para notificar sobre a validade próxima dos bens. A estrutura das tabelas permite, por fim, que a aplicação rastreie </w:t>
+      </w:r>
+      <w:r>
+        <w:rPr>
+          <w:b/>
+          <w:bCs/>
+        </w:rPr>
+        <w:t>quem realizou cada ação</w:t>
+      </w:r>
+      <w:r>
+        <w:t xml:space="preserve"> no sistema, fornecendo uma base sólida para relatórios de auditoria e gestão.</w:t>
+      </w:r>
+    </w:p>
+    <w:p>
+      <w:pPr>
+        <w:spacing w:line="276" w:lineRule="auto"/>
+      </w:pPr>
+    </w:p>
+    <w:p>
+      <w:pPr>
+        <w:spacing w:line="276" w:lineRule="auto"/>
+      </w:pPr>
+      <w:r>
+        <w:br w:type="page"/>
+      </w:r>
+    </w:p>
+    <w:p>
+      <w:pPr>
         <w:jc w:val="both"/>
       </w:pPr>
-      <w:r>
-        <w:br w:type="page"/>
-      </w:r>
-    </w:p>
-    <w:p>
-      <w:pPr>
-        <w:pStyle w:val="Ttulo1"/>
+    </w:p>
+    <w:p>
+      <w:pPr>
+        <w:pStyle w:val="Heading1"/>
       </w:pPr>
       <w:bookmarkStart w:id="38" w:name="_Toc214912008"/>
       <w:r>
-        <w:lastRenderedPageBreak/>
         <w:t>Conclusão</w:t>
       </w:r>
       <w:bookmarkEnd w:id="38"/>
@@ -7392,9 +7992,9 @@
       <w:bookmarkEnd w:id="39"/>
     </w:p>
     <w:sectPr>
-      <w:headerReference w:type="default" r:id="rId18"/>
-      <w:footerReference w:type="default" r:id="rId19"/>
-      <w:footerReference w:type="first" r:id="rId20"/>
+      <w:headerReference w:type="default" r:id="rId19"/>
+      <w:footerReference w:type="default" r:id="rId20"/>
+      <w:footerReference w:type="first" r:id="rId21"/>
       <w:pgSz w:w="11906" w:h="16838"/>
       <w:pgMar w:top="1418" w:right="1418" w:bottom="1418" w:left="1701" w:header="709" w:footer="709" w:gutter="0"/>
       <w:cols w:space="708"/>
@@ -7443,7 +8043,7 @@
     <w:sdtContent>
       <w:p>
         <w:pPr>
-          <w:pStyle w:val="Rodap"/>
+          <w:pStyle w:val="Footer"/>
           <w:jc w:val="right"/>
         </w:pPr>
       </w:p>
@@ -7451,7 +8051,7 @@
   </w:sdt>
   <w:p>
     <w:pPr>
-      <w:pStyle w:val="Rodap"/>
+      <w:pStyle w:val="Footer"/>
     </w:pPr>
   </w:p>
 </w:ftr>
@@ -7470,7 +8070,7 @@
     <w:sdtContent>
       <w:p>
         <w:pPr>
-          <w:pStyle w:val="Rodap"/>
+          <w:pStyle w:val="Footer"/>
           <w:jc w:val="right"/>
         </w:pPr>
         <w:r>
@@ -7499,7 +8099,7 @@
   </w:sdt>
   <w:p>
     <w:pPr>
-      <w:pStyle w:val="Rodap"/>
+      <w:pStyle w:val="Footer"/>
     </w:pPr>
   </w:p>
 </w:ftr>
@@ -7545,7 +8145,7 @@
     <w:sdtContent>
       <w:p>
         <w:pPr>
-          <w:pStyle w:val="Cabealho"/>
+          <w:pStyle w:val="Header"/>
           <w:pBdr>
             <w:bottom w:val="thickThinSmallGap" w:sz="24" w:space="1" w:color="622423" w:themeColor="accent2" w:themeShade="7F"/>
           </w:pBdr>
@@ -7579,7 +8179,7 @@
   </w:sdt>
   <w:p>
     <w:pPr>
-      <w:pStyle w:val="Cabealho"/>
+      <w:pStyle w:val="Header"/>
     </w:pPr>
   </w:p>
 </w:hdr>
@@ -7929,7 +8529,7 @@
   <w:abstractNum w:abstractNumId="3" w15:restartNumberingAfterBreak="0">
     <w:nsid w:val="4E8A5223"/>
     <w:multiLevelType w:val="hybridMultilevel"/>
-    <w:tmpl w:val="8DD494F2"/>
+    <w:tmpl w:val="A28E9AA6"/>
     <w:lvl w:ilvl="0" w:tplc="0816000F">
       <w:start w:val="1"/>
       <w:numFmt w:val="decimal"/>
@@ -8022,7 +8622,7 @@
     <w:lvl w:ilvl="0">
       <w:start w:val="1"/>
       <w:numFmt w:val="decimal"/>
-      <w:pStyle w:val="Ttulo1"/>
+      <w:pStyle w:val="Heading1"/>
       <w:lvlText w:val="%1."/>
       <w:lvlJc w:val="left"/>
       <w:pPr>
@@ -8032,7 +8632,7 @@
     <w:lvl w:ilvl="1">
       <w:start w:val="1"/>
       <w:numFmt w:val="decimal"/>
-      <w:pStyle w:val="Ttulo2"/>
+      <w:pStyle w:val="Heading2"/>
       <w:lvlText w:val="%1.%2."/>
       <w:lvlJc w:val="left"/>
       <w:pPr>
@@ -9027,11 +9627,11 @@
       <w:spacing w:line="360" w:lineRule="auto"/>
     </w:pPr>
   </w:style>
-  <w:style w:type="paragraph" w:styleId="Ttulo1">
+  <w:style w:type="paragraph" w:styleId="Heading1">
     <w:name w:val="heading 1"/>
     <w:basedOn w:val="Normal"/>
     <w:next w:val="Normal"/>
-    <w:link w:val="Ttulo1Carter"/>
+    <w:link w:val="Heading1Char"/>
     <w:uiPriority w:val="9"/>
     <w:qFormat/>
     <w:rsid w:val="00312BC2"/>
@@ -9053,11 +9653,11 @@
       <w:szCs w:val="28"/>
     </w:rPr>
   </w:style>
-  <w:style w:type="paragraph" w:styleId="Ttulo2">
+  <w:style w:type="paragraph" w:styleId="Heading2">
     <w:name w:val="heading 2"/>
-    <w:basedOn w:val="Ttulo1"/>
+    <w:basedOn w:val="Heading1"/>
     <w:next w:val="Normal"/>
-    <w:link w:val="Ttulo2Carter"/>
+    <w:link w:val="Heading2Char"/>
     <w:uiPriority w:val="9"/>
     <w:unhideWhenUsed/>
     <w:qFormat/>
@@ -9074,11 +9674,11 @@
       <w:szCs w:val="26"/>
     </w:rPr>
   </w:style>
-  <w:style w:type="paragraph" w:styleId="Ttulo3">
+  <w:style w:type="paragraph" w:styleId="Heading3">
     <w:name w:val="heading 3"/>
-    <w:basedOn w:val="Ttulo2"/>
+    <w:basedOn w:val="Heading2"/>
     <w:next w:val="Normal"/>
-    <w:link w:val="Ttulo3Carter"/>
+    <w:link w:val="Heading3Char"/>
     <w:uiPriority w:val="9"/>
     <w:unhideWhenUsed/>
     <w:qFormat/>
@@ -9092,12 +9692,12 @@
       <w:szCs w:val="24"/>
     </w:rPr>
   </w:style>
-  <w:style w:type="character" w:default="1" w:styleId="Tipodeletrapredefinidodopargrafo">
+  <w:style w:type="character" w:default="1" w:styleId="DefaultParagraphFont">
     <w:name w:val="Default Paragraph Font"/>
     <w:uiPriority w:val="1"/>
     <w:unhideWhenUsed/>
   </w:style>
-  <w:style w:type="table" w:default="1" w:styleId="Tabelanormal">
+  <w:style w:type="table" w:default="1" w:styleId="TableNormal">
     <w:name w:val="Normal Table"/>
     <w:uiPriority w:val="99"/>
     <w:semiHidden/>
@@ -9112,16 +9712,16 @@
       </w:tblCellMar>
     </w:tblPr>
   </w:style>
-  <w:style w:type="numbering" w:default="1" w:styleId="Semlista">
+  <w:style w:type="numbering" w:default="1" w:styleId="NoList">
     <w:name w:val="No List"/>
     <w:uiPriority w:val="99"/>
     <w:semiHidden/>
     <w:unhideWhenUsed/>
   </w:style>
-  <w:style w:type="paragraph" w:styleId="Textodebalo">
+  <w:style w:type="paragraph" w:styleId="BalloonText">
     <w:name w:val="Balloon Text"/>
     <w:basedOn w:val="Normal"/>
-    <w:link w:val="TextodebaloCarter"/>
+    <w:link w:val="BalloonTextChar"/>
     <w:uiPriority w:val="99"/>
     <w:semiHidden/>
     <w:unhideWhenUsed/>
@@ -9135,10 +9735,10 @@
       <w:szCs w:val="16"/>
     </w:rPr>
   </w:style>
-  <w:style w:type="character" w:customStyle="1" w:styleId="TextodebaloCarter">
-    <w:name w:val="Texto de balão Caráter"/>
-    <w:basedOn w:val="Tipodeletrapredefinidodopargrafo"/>
-    <w:link w:val="Textodebalo"/>
+  <w:style w:type="character" w:customStyle="1" w:styleId="BalloonTextChar">
+    <w:name w:val="Balloon Text Char"/>
+    <w:basedOn w:val="DefaultParagraphFont"/>
+    <w:link w:val="BalloonText"/>
     <w:uiPriority w:val="99"/>
     <w:semiHidden/>
     <w:rsid w:val="0067612B"/>
@@ -9148,9 +9748,9 @@
       <w:szCs w:val="16"/>
     </w:rPr>
   </w:style>
-  <w:style w:type="character" w:styleId="Hiperligao">
+  <w:style w:type="character" w:styleId="Hyperlink">
     <w:name w:val="Hyperlink"/>
-    <w:basedOn w:val="Tipodeletrapredefinidodopargrafo"/>
+    <w:basedOn w:val="DefaultParagraphFont"/>
     <w:uiPriority w:val="99"/>
     <w:unhideWhenUsed/>
     <w:rsid w:val="0036423B"/>
@@ -9161,7 +9761,7 @@
       <w:u w:val="single"/>
     </w:rPr>
   </w:style>
-  <w:style w:type="paragraph" w:styleId="PargrafodaLista">
+  <w:style w:type="paragraph" w:styleId="ListParagraph">
     <w:name w:val="List Paragraph"/>
     <w:basedOn w:val="Normal"/>
     <w:uiPriority w:val="34"/>
@@ -9172,10 +9772,10 @@
       <w:contextualSpacing/>
     </w:pPr>
   </w:style>
-  <w:style w:type="paragraph" w:styleId="Cabealho">
+  <w:style w:type="paragraph" w:styleId="Header">
     <w:name w:val="header"/>
     <w:basedOn w:val="Normal"/>
-    <w:link w:val="CabealhoCarter"/>
+    <w:link w:val="HeaderChar"/>
     <w:uiPriority w:val="99"/>
     <w:unhideWhenUsed/>
     <w:rsid w:val="00C3504B"/>
@@ -9187,17 +9787,17 @@
       <w:spacing w:after="0" w:line="240" w:lineRule="auto"/>
     </w:pPr>
   </w:style>
-  <w:style w:type="character" w:customStyle="1" w:styleId="CabealhoCarter">
-    <w:name w:val="Cabeçalho Caráter"/>
-    <w:basedOn w:val="Tipodeletrapredefinidodopargrafo"/>
-    <w:link w:val="Cabealho"/>
+  <w:style w:type="character" w:customStyle="1" w:styleId="HeaderChar">
+    <w:name w:val="Header Char"/>
+    <w:basedOn w:val="DefaultParagraphFont"/>
+    <w:link w:val="Header"/>
     <w:uiPriority w:val="99"/>
     <w:rsid w:val="00C3504B"/>
   </w:style>
-  <w:style w:type="paragraph" w:styleId="Rodap">
+  <w:style w:type="paragraph" w:styleId="Footer">
     <w:name w:val="footer"/>
     <w:basedOn w:val="Normal"/>
-    <w:link w:val="RodapCarter"/>
+    <w:link w:val="FooterChar"/>
     <w:uiPriority w:val="99"/>
     <w:unhideWhenUsed/>
     <w:rsid w:val="00C3504B"/>
@@ -9209,22 +9809,22 @@
       <w:spacing w:after="0" w:line="240" w:lineRule="auto"/>
     </w:pPr>
   </w:style>
-  <w:style w:type="character" w:customStyle="1" w:styleId="RodapCarter">
-    <w:name w:val="Rodapé Caráter"/>
-    <w:basedOn w:val="Tipodeletrapredefinidodopargrafo"/>
-    <w:link w:val="Rodap"/>
+  <w:style w:type="character" w:customStyle="1" w:styleId="FooterChar">
+    <w:name w:val="Footer Char"/>
+    <w:basedOn w:val="DefaultParagraphFont"/>
+    <w:link w:val="Footer"/>
     <w:uiPriority w:val="99"/>
     <w:rsid w:val="00C3504B"/>
   </w:style>
   <w:style w:type="character" w:customStyle="1" w:styleId="Caracteresdenotaderodap">
     <w:name w:val="Caracteres de nota de rodapé"/>
-    <w:basedOn w:val="Tipodeletrapredefinidodopargrafo"/>
+    <w:basedOn w:val="DefaultParagraphFont"/>
     <w:rsid w:val="00D4558D"/>
   </w:style>
-  <w:style w:type="paragraph" w:styleId="Textodenotaderodap">
+  <w:style w:type="paragraph" w:styleId="FootnoteText">
     <w:name w:val="footnote text"/>
     <w:basedOn w:val="Normal"/>
-    <w:link w:val="TextodenotaderodapCarter"/>
+    <w:link w:val="FootnoteTextChar"/>
     <w:rsid w:val="00D4558D"/>
     <w:pPr>
       <w:suppressAutoHyphens/>
@@ -9237,10 +9837,10 @@
       <w:lang w:eastAsia="ar-SA"/>
     </w:rPr>
   </w:style>
-  <w:style w:type="character" w:customStyle="1" w:styleId="TextodenotaderodapCarter">
-    <w:name w:val="Texto de nota de rodapé Caráter"/>
-    <w:basedOn w:val="Tipodeletrapredefinidodopargrafo"/>
-    <w:link w:val="Textodenotaderodap"/>
+  <w:style w:type="character" w:customStyle="1" w:styleId="FootnoteTextChar">
+    <w:name w:val="Footnote Text Char"/>
+    <w:basedOn w:val="DefaultParagraphFont"/>
+    <w:link w:val="FootnoteText"/>
     <w:rsid w:val="00D4558D"/>
     <w:rPr>
       <w:rFonts w:ascii="Times New Roman" w:eastAsia="Times New Roman" w:hAnsi="Times New Roman" w:cs="Times New Roman"/>
@@ -9249,9 +9849,9 @@
       <w:lang w:eastAsia="ar-SA"/>
     </w:rPr>
   </w:style>
-  <w:style w:type="character" w:styleId="Refdenotaderodap">
+  <w:style w:type="character" w:styleId="FootnoteReference">
     <w:name w:val="footnote reference"/>
-    <w:basedOn w:val="Tipodeletrapredefinidodopargrafo"/>
+    <w:basedOn w:val="DefaultParagraphFont"/>
     <w:uiPriority w:val="99"/>
     <w:semiHidden/>
     <w:unhideWhenUsed/>
@@ -9260,10 +9860,10 @@
       <w:vertAlign w:val="superscript"/>
     </w:rPr>
   </w:style>
-  <w:style w:type="paragraph" w:styleId="Corpodetexto3">
+  <w:style w:type="paragraph" w:styleId="BodyText3">
     <w:name w:val="Body Text 3"/>
     <w:basedOn w:val="Normal"/>
-    <w:link w:val="Corpodetexto3Carter"/>
+    <w:link w:val="BodyText3Char"/>
     <w:rsid w:val="006C5290"/>
     <w:pPr>
       <w:spacing w:after="0"/>
@@ -9275,10 +9875,10 @@
       <w:szCs w:val="24"/>
     </w:rPr>
   </w:style>
-  <w:style w:type="character" w:customStyle="1" w:styleId="Corpodetexto3Carter">
-    <w:name w:val="Corpo de texto 3 Caráter"/>
-    <w:basedOn w:val="Tipodeletrapredefinidodopargrafo"/>
-    <w:link w:val="Corpodetexto3"/>
+  <w:style w:type="character" w:customStyle="1" w:styleId="BodyText3Char">
+    <w:name w:val="Body Text 3 Char"/>
+    <w:basedOn w:val="DefaultParagraphFont"/>
+    <w:link w:val="BodyText3"/>
     <w:rsid w:val="006C5290"/>
     <w:rPr>
       <w:rFonts w:ascii="Courier New" w:eastAsia="Times New Roman" w:hAnsi="Courier New" w:cs="Courier New"/>
@@ -9287,10 +9887,10 @@
       <w:lang w:eastAsia="pt-PT"/>
     </w:rPr>
   </w:style>
-  <w:style w:type="paragraph" w:styleId="Mapadodocumento">
+  <w:style w:type="paragraph" w:styleId="DocumentMap">
     <w:name w:val="Document Map"/>
     <w:basedOn w:val="Normal"/>
-    <w:link w:val="MapadodocumentoCarter"/>
+    <w:link w:val="DocumentMapChar"/>
     <w:uiPriority w:val="99"/>
     <w:semiHidden/>
     <w:unhideWhenUsed/>
@@ -9304,10 +9904,10 @@
       <w:szCs w:val="16"/>
     </w:rPr>
   </w:style>
-  <w:style w:type="character" w:customStyle="1" w:styleId="MapadodocumentoCarter">
-    <w:name w:val="Mapa do documento Caráter"/>
-    <w:basedOn w:val="Tipodeletrapredefinidodopargrafo"/>
-    <w:link w:val="Mapadodocumento"/>
+  <w:style w:type="character" w:customStyle="1" w:styleId="DocumentMapChar">
+    <w:name w:val="Document Map Char"/>
+    <w:basedOn w:val="DefaultParagraphFont"/>
+    <w:link w:val="DocumentMap"/>
     <w:uiPriority w:val="99"/>
     <w:semiHidden/>
     <w:rsid w:val="005D00E4"/>
@@ -9317,10 +9917,10 @@
       <w:szCs w:val="16"/>
     </w:rPr>
   </w:style>
-  <w:style w:type="character" w:customStyle="1" w:styleId="Ttulo1Carter">
-    <w:name w:val="Título 1 Caráter"/>
-    <w:basedOn w:val="Tipodeletrapredefinidodopargrafo"/>
-    <w:link w:val="Ttulo1"/>
+  <w:style w:type="character" w:customStyle="1" w:styleId="Heading1Char">
+    <w:name w:val="Heading 1 Char"/>
+    <w:basedOn w:val="DefaultParagraphFont"/>
+    <w:link w:val="Heading1"/>
     <w:uiPriority w:val="9"/>
     <w:rsid w:val="00312BC2"/>
     <w:rPr>
@@ -9331,9 +9931,9 @@
       <w:szCs w:val="28"/>
     </w:rPr>
   </w:style>
-  <w:style w:type="table" w:styleId="TabelacomGrelha">
+  <w:style w:type="table" w:styleId="TableGrid">
     <w:name w:val="Table Grid"/>
-    <w:basedOn w:val="Tabelanormal"/>
+    <w:basedOn w:val="TableNormal"/>
     <w:uiPriority w:val="59"/>
     <w:rsid w:val="006643D8"/>
     <w:pPr>
@@ -9350,7 +9950,7 @@
       </w:tblBorders>
     </w:tblPr>
   </w:style>
-  <w:style w:type="paragraph" w:styleId="SemEspaamento">
+  <w:style w:type="paragraph" w:styleId="NoSpacing">
     <w:name w:val="No Spacing"/>
     <w:uiPriority w:val="1"/>
     <w:qFormat/>
@@ -9359,10 +9959,10 @@
       <w:spacing w:after="0" w:line="240" w:lineRule="auto"/>
     </w:pPr>
   </w:style>
-  <w:style w:type="paragraph" w:styleId="Corpodetexto">
+  <w:style w:type="paragraph" w:styleId="BodyText">
     <w:name w:val="Body Text"/>
     <w:basedOn w:val="Normal"/>
-    <w:link w:val="CorpodetextoCarter"/>
+    <w:link w:val="BodyTextChar"/>
     <w:uiPriority w:val="99"/>
     <w:semiHidden/>
     <w:unhideWhenUsed/>
@@ -9371,18 +9971,18 @@
       <w:spacing w:after="120"/>
     </w:pPr>
   </w:style>
-  <w:style w:type="character" w:customStyle="1" w:styleId="CorpodetextoCarter">
-    <w:name w:val="Corpo de texto Caráter"/>
-    <w:basedOn w:val="Tipodeletrapredefinidodopargrafo"/>
-    <w:link w:val="Corpodetexto"/>
+  <w:style w:type="character" w:customStyle="1" w:styleId="BodyTextChar">
+    <w:name w:val="Body Text Char"/>
+    <w:basedOn w:val="DefaultParagraphFont"/>
+    <w:link w:val="BodyText"/>
     <w:uiPriority w:val="99"/>
     <w:semiHidden/>
     <w:rsid w:val="002C3C6D"/>
   </w:style>
-  <w:style w:type="paragraph" w:styleId="Avanodecorpodetexto2">
+  <w:style w:type="paragraph" w:styleId="BodyTextIndent2">
     <w:name w:val="Body Text Indent 2"/>
     <w:basedOn w:val="Normal"/>
-    <w:link w:val="Avanodecorpodetexto2Carter"/>
+    <w:link w:val="BodyTextIndent2Char"/>
     <w:uiPriority w:val="99"/>
     <w:semiHidden/>
     <w:unhideWhenUsed/>
@@ -9392,18 +9992,18 @@
       <w:ind w:left="283"/>
     </w:pPr>
   </w:style>
-  <w:style w:type="character" w:customStyle="1" w:styleId="Avanodecorpodetexto2Carter">
-    <w:name w:val="Avanço de corpo de texto 2 Caráter"/>
-    <w:basedOn w:val="Tipodeletrapredefinidodopargrafo"/>
-    <w:link w:val="Avanodecorpodetexto2"/>
+  <w:style w:type="character" w:customStyle="1" w:styleId="BodyTextIndent2Char">
+    <w:name w:val="Body Text Indent 2 Char"/>
+    <w:basedOn w:val="DefaultParagraphFont"/>
+    <w:link w:val="BodyTextIndent2"/>
     <w:uiPriority w:val="99"/>
     <w:semiHidden/>
     <w:rsid w:val="002C3C6D"/>
   </w:style>
-  <w:style w:type="paragraph" w:styleId="Avanodecorpodetexto">
+  <w:style w:type="paragraph" w:styleId="BodyTextIndent">
     <w:name w:val="Body Text Indent"/>
     <w:basedOn w:val="Normal"/>
-    <w:link w:val="AvanodecorpodetextoCarter"/>
+    <w:link w:val="BodyTextIndentChar"/>
     <w:uiPriority w:val="99"/>
     <w:semiHidden/>
     <w:unhideWhenUsed/>
@@ -9413,18 +10013,18 @@
       <w:ind w:left="283"/>
     </w:pPr>
   </w:style>
-  <w:style w:type="character" w:customStyle="1" w:styleId="AvanodecorpodetextoCarter">
-    <w:name w:val="Avanço de corpo de texto Caráter"/>
-    <w:basedOn w:val="Tipodeletrapredefinidodopargrafo"/>
-    <w:link w:val="Avanodecorpodetexto"/>
+  <w:style w:type="character" w:customStyle="1" w:styleId="BodyTextIndentChar">
+    <w:name w:val="Body Text Indent Char"/>
+    <w:basedOn w:val="DefaultParagraphFont"/>
+    <w:link w:val="BodyTextIndent"/>
     <w:uiPriority w:val="99"/>
     <w:semiHidden/>
     <w:rsid w:val="002C3C6D"/>
   </w:style>
-  <w:style w:type="paragraph" w:styleId="Corpodetexto2">
+  <w:style w:type="paragraph" w:styleId="BodyText2">
     <w:name w:val="Body Text 2"/>
     <w:basedOn w:val="Normal"/>
-    <w:link w:val="Corpodetexto2Carter"/>
+    <w:link w:val="BodyText2Char"/>
     <w:uiPriority w:val="99"/>
     <w:unhideWhenUsed/>
     <w:rsid w:val="002C3C6D"/>
@@ -9432,21 +10032,21 @@
       <w:spacing w:after="120" w:line="480" w:lineRule="auto"/>
     </w:pPr>
   </w:style>
-  <w:style w:type="character" w:customStyle="1" w:styleId="Corpodetexto2Carter">
-    <w:name w:val="Corpo de texto 2 Caráter"/>
-    <w:basedOn w:val="Tipodeletrapredefinidodopargrafo"/>
-    <w:link w:val="Corpodetexto2"/>
+  <w:style w:type="character" w:customStyle="1" w:styleId="BodyText2Char">
+    <w:name w:val="Body Text 2 Char"/>
+    <w:basedOn w:val="DefaultParagraphFont"/>
+    <w:link w:val="BodyText2"/>
     <w:uiPriority w:val="99"/>
     <w:rsid w:val="002C3C6D"/>
   </w:style>
   <w:style w:type="character" w:customStyle="1" w:styleId="apple-style-span">
     <w:name w:val="apple-style-span"/>
-    <w:basedOn w:val="Tipodeletrapredefinidodopargrafo"/>
+    <w:basedOn w:val="DefaultParagraphFont"/>
     <w:rsid w:val="00403E52"/>
   </w:style>
-  <w:style w:type="paragraph" w:styleId="Cabealhodondice">
+  <w:style w:type="paragraph" w:styleId="TOCHeading">
     <w:name w:val="TOC Heading"/>
-    <w:basedOn w:val="Ttulo1"/>
+    <w:basedOn w:val="Heading1"/>
     <w:next w:val="Normal"/>
     <w:uiPriority w:val="39"/>
     <w:unhideWhenUsed/>
@@ -9465,7 +10065,7 @@
       <w:lang w:val="en-GB" w:eastAsia="en-GB"/>
     </w:rPr>
   </w:style>
-  <w:style w:type="paragraph" w:styleId="ndice1">
+  <w:style w:type="paragraph" w:styleId="TOC1">
     <w:name w:val="toc 1"/>
     <w:basedOn w:val="Normal"/>
     <w:next w:val="Normal"/>
@@ -9477,10 +10077,10 @@
       <w:spacing w:after="100"/>
     </w:pPr>
   </w:style>
-  <w:style w:type="character" w:customStyle="1" w:styleId="Ttulo3Carter">
-    <w:name w:val="Título 3 Caráter"/>
-    <w:basedOn w:val="Tipodeletrapredefinidodopargrafo"/>
-    <w:link w:val="Ttulo3"/>
+  <w:style w:type="character" w:customStyle="1" w:styleId="Heading3Char">
+    <w:name w:val="Heading 3 Char"/>
+    <w:basedOn w:val="DefaultParagraphFont"/>
+    <w:link w:val="Heading3"/>
     <w:uiPriority w:val="9"/>
     <w:rsid w:val="00E73E94"/>
     <w:rPr>
@@ -9492,10 +10092,10 @@
       <w:szCs w:val="24"/>
     </w:rPr>
   </w:style>
-  <w:style w:type="character" w:customStyle="1" w:styleId="Ttulo2Carter">
-    <w:name w:val="Título 2 Caráter"/>
-    <w:basedOn w:val="Tipodeletrapredefinidodopargrafo"/>
-    <w:link w:val="Ttulo2"/>
+  <w:style w:type="character" w:customStyle="1" w:styleId="Heading2Char">
+    <w:name w:val="Heading 2 Char"/>
+    <w:basedOn w:val="DefaultParagraphFont"/>
+    <w:link w:val="Heading2"/>
     <w:uiPriority w:val="9"/>
     <w:rsid w:val="00E73E94"/>
     <w:rPr>
@@ -9522,7 +10122,7 @@
       <w:sz w:val="28"/>
     </w:rPr>
   </w:style>
-  <w:style w:type="paragraph" w:styleId="ndicedeilustraes">
+  <w:style w:type="paragraph" w:styleId="TableofFigures">
     <w:name w:val="table of figures"/>
     <w:basedOn w:val="Normal"/>
     <w:next w:val="Normal"/>
@@ -9533,7 +10133,7 @@
       <w:ind w:left="440" w:hanging="440"/>
     </w:pPr>
   </w:style>
-  <w:style w:type="paragraph" w:styleId="Legenda">
+  <w:style w:type="paragraph" w:styleId="Caption">
     <w:name w:val="caption"/>
     <w:basedOn w:val="Normal"/>
     <w:next w:val="Normal"/>
@@ -9552,7 +10152,7 @@
       <w:szCs w:val="18"/>
     </w:rPr>
   </w:style>
-  <w:style w:type="paragraph" w:styleId="ndice2">
+  <w:style w:type="paragraph" w:styleId="TOC2">
     <w:name w:val="toc 2"/>
     <w:basedOn w:val="Normal"/>
     <w:next w:val="Normal"/>
@@ -9569,7 +10169,7 @@
       <w:ind w:left="220"/>
     </w:pPr>
   </w:style>
-  <w:style w:type="paragraph" w:styleId="ndice3">
+  <w:style w:type="paragraph" w:styleId="TOC3">
     <w:name w:val="toc 3"/>
     <w:basedOn w:val="Normal"/>
     <w:next w:val="Normal"/>
@@ -9584,12 +10184,12 @@
   </w:style>
   <w:style w:type="character" w:customStyle="1" w:styleId="apple-converted-space">
     <w:name w:val="apple-converted-space"/>
-    <w:basedOn w:val="Tipodeletrapredefinidodopargrafo"/>
+    <w:basedOn w:val="DefaultParagraphFont"/>
     <w:rsid w:val="00994C09"/>
   </w:style>
-  <w:style w:type="table" w:styleId="TabeladeGrelha5Escura">
+  <w:style w:type="table" w:styleId="GridTable5Dark">
     <w:name w:val="Grid Table 5 Dark"/>
-    <w:basedOn w:val="Tabelanormal"/>
+    <w:basedOn w:val="TableNormal"/>
     <w:uiPriority w:val="50"/>
     <w:rsid w:val="0084018A"/>
     <w:pPr>
@@ -9693,9 +10293,9 @@
       </w:tcPr>
     </w:tblStylePr>
   </w:style>
-  <w:style w:type="table" w:styleId="TabeladeGrelha6Colorida">
+  <w:style w:type="table" w:styleId="GridTable6Colorful">
     <w:name w:val="Grid Table 6 Colorful"/>
-    <w:basedOn w:val="Tabelanormal"/>
+    <w:basedOn w:val="TableNormal"/>
     <w:uiPriority w:val="51"/>
     <w:rsid w:val="0084018A"/>
     <w:pPr>
@@ -9765,9 +10365,9 @@
       </w:tcPr>
     </w:tblStylePr>
   </w:style>
-  <w:style w:type="table" w:styleId="TabelaSimples5">
+  <w:style w:type="table" w:styleId="PlainTable5">
     <w:name w:val="Plain Table 5"/>
-    <w:basedOn w:val="Tabelanormal"/>
+    <w:basedOn w:val="TableNormal"/>
     <w:uiPriority w:val="45"/>
     <w:rsid w:val="0084018A"/>
     <w:pPr>
@@ -9885,9 +10485,9 @@
       </w:tcPr>
     </w:tblStylePr>
   </w:style>
-  <w:style w:type="table" w:styleId="TabeladeGrelha2">
+  <w:style w:type="table" w:styleId="GridTable2">
     <w:name w:val="Grid Table 2"/>
-    <w:basedOn w:val="Tabelanormal"/>
+    <w:basedOn w:val="TableNormal"/>
     <w:uiPriority w:val="47"/>
     <w:rsid w:val="007F7B07"/>
     <w:pPr>

</xml_diff>

<commit_message>
diagrama de classes e relatorio atualizado
</commit_message>
<xml_diff>
--- a/docs/Relatorio.docx
+++ b/docs/Relatorio.docx
@@ -7575,6 +7575,9 @@
         </mc:AlternateContent>
       </w:r>
       <w:r>
+        <w:rPr>
+          <w:noProof/>
+        </w:rPr>
         <w:drawing>
           <wp:anchor distT="0" distB="0" distL="114300" distR="114300" simplePos="0" relativeHeight="251671552" behindDoc="1" locked="0" layoutInCell="1" allowOverlap="1" wp14:anchorId="484D7724" wp14:editId="6DD58690">
             <wp:simplePos x="0" y="0"/>
@@ -7925,6 +7928,331 @@
     </w:p>
     <w:p>
       <w:pPr>
+        <w:pStyle w:val="Heading1"/>
+      </w:pPr>
+      <w:r>
+        <w:lastRenderedPageBreak/>
+        <w:t>Diagrama de Classes</w:t>
+      </w:r>
+    </w:p>
+    <w:p>
+      <w:r>
+        <w:rPr>
+          <w:noProof/>
+        </w:rPr>
+        <mc:AlternateContent>
+          <mc:Choice Requires="wps">
+            <w:drawing>
+              <wp:anchor distT="0" distB="0" distL="114300" distR="114300" simplePos="0" relativeHeight="251676672" behindDoc="1" locked="0" layoutInCell="1" allowOverlap="1" wp14:anchorId="668A83A5" wp14:editId="28FC7F7B">
+                <wp:simplePos x="0" y="0"/>
+                <wp:positionH relativeFrom="column">
+                  <wp:posOffset>-563245</wp:posOffset>
+                </wp:positionH>
+                <wp:positionV relativeFrom="paragraph">
+                  <wp:posOffset>5306695</wp:posOffset>
+                </wp:positionV>
+                <wp:extent cx="6697345" cy="635"/>
+                <wp:effectExtent l="0" t="0" r="0" b="0"/>
+                <wp:wrapTight wrapText="bothSides">
+                  <wp:wrapPolygon edited="0">
+                    <wp:start x="0" y="0"/>
+                    <wp:lineTo x="0" y="21600"/>
+                    <wp:lineTo x="21600" y="21600"/>
+                    <wp:lineTo x="21600" y="0"/>
+                  </wp:wrapPolygon>
+                </wp:wrapTight>
+                <wp:docPr id="239183755" name="Text Box 1"/>
+                <wp:cNvGraphicFramePr/>
+                <a:graphic xmlns:a="http://schemas.openxmlformats.org/drawingml/2006/main">
+                  <a:graphicData uri="http://schemas.microsoft.com/office/word/2010/wordprocessingShape">
+                    <wps:wsp>
+                      <wps:cNvSpPr txBox="1"/>
+                      <wps:spPr>
+                        <a:xfrm>
+                          <a:off x="0" y="0"/>
+                          <a:ext cx="6697345" cy="635"/>
+                        </a:xfrm>
+                        <a:prstGeom prst="rect">
+                          <a:avLst/>
+                        </a:prstGeom>
+                        <a:solidFill>
+                          <a:prstClr val="white"/>
+                        </a:solidFill>
+                        <a:ln>
+                          <a:noFill/>
+                        </a:ln>
+                      </wps:spPr>
+                      <wps:txbx>
+                        <w:txbxContent>
+                          <w:p>
+                            <w:pPr>
+                              <w:pStyle w:val="Caption"/>
+                              <w:jc w:val="center"/>
+                              <w:rPr>
+                                <w:sz w:val="22"/>
+                                <w:szCs w:val="22"/>
+                              </w:rPr>
+                            </w:pPr>
+                            <w:r>
+                              <w:t xml:space="preserve">Figura </w:t>
+                            </w:r>
+                            <w:r>
+                              <w:fldChar w:fldCharType="begin"/>
+                            </w:r>
+                            <w:r>
+                              <w:instrText xml:space="preserve"> SEQ Figura \* ARABIC </w:instrText>
+                            </w:r>
+                            <w:r>
+                              <w:fldChar w:fldCharType="separate"/>
+                            </w:r>
+                            <w:r>
+                              <w:rPr>
+                                <w:noProof/>
+                              </w:rPr>
+                              <w:t>11</w:t>
+                            </w:r>
+                            <w:r>
+                              <w:fldChar w:fldCharType="end"/>
+                            </w:r>
+                            <w:r>
+                              <w:t>- Diagrama de Classes</w:t>
+                            </w:r>
+                          </w:p>
+                        </w:txbxContent>
+                      </wps:txbx>
+                      <wps:bodyPr rot="0" spcFirstLastPara="0" vertOverflow="overflow" horzOverflow="overflow" vert="horz" wrap="square" lIns="0" tIns="0" rIns="0" bIns="0" numCol="1" spcCol="0" rtlCol="0" fromWordArt="0" anchor="t" anchorCtr="0" forceAA="0" compatLnSpc="1">
+                        <a:prstTxWarp prst="textNoShape">
+                          <a:avLst/>
+                        </a:prstTxWarp>
+                        <a:spAutoFit/>
+                      </wps:bodyPr>
+                    </wps:wsp>
+                  </a:graphicData>
+                </a:graphic>
+              </wp:anchor>
+            </w:drawing>
+          </mc:Choice>
+          <mc:Fallback>
+            <w:pict>
+              <v:shape w14:anchorId="668A83A5" id="_x0000_s1030" type="#_x0000_t202" style="position:absolute;margin-left:-44.35pt;margin-top:417.85pt;width:527.35pt;height:.05pt;z-index:-251639808;visibility:visible;mso-wrap-style:square;mso-wrap-distance-left:9pt;mso-wrap-distance-top:0;mso-wrap-distance-right:9pt;mso-wrap-distance-bottom:0;mso-position-horizontal:absolute;mso-position-horizontal-relative:text;mso-position-vertical:absolute;mso-position-vertical-relative:text;v-text-anchor:top" o:gfxdata="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" stroked="f">
+                <v:textbox style="mso-fit-shape-to-text:t" inset="0,0,0,0">
+                  <w:txbxContent>
+                    <w:p>
+                      <w:pPr>
+                        <w:pStyle w:val="Caption"/>
+                        <w:jc w:val="center"/>
+                        <w:rPr>
+                          <w:sz w:val="22"/>
+                          <w:szCs w:val="22"/>
+                        </w:rPr>
+                      </w:pPr>
+                      <w:r>
+                        <w:t xml:space="preserve">Figura </w:t>
+                      </w:r>
+                      <w:r>
+                        <w:fldChar w:fldCharType="begin"/>
+                      </w:r>
+                      <w:r>
+                        <w:instrText xml:space="preserve"> SEQ Figura \* ARABIC </w:instrText>
+                      </w:r>
+                      <w:r>
+                        <w:fldChar w:fldCharType="separate"/>
+                      </w:r>
+                      <w:r>
+                        <w:rPr>
+                          <w:noProof/>
+                        </w:rPr>
+                        <w:t>11</w:t>
+                      </w:r>
+                      <w:r>
+                        <w:fldChar w:fldCharType="end"/>
+                      </w:r>
+                      <w:r>
+                        <w:t>- Diagrama de Classes</w:t>
+                      </w:r>
+                    </w:p>
+                  </w:txbxContent>
+                </v:textbox>
+                <w10:wrap type="tight"/>
+              </v:shape>
+            </w:pict>
+          </mc:Fallback>
+        </mc:AlternateContent>
+      </w:r>
+      <w:r>
+        <w:drawing>
+          <wp:anchor distT="0" distB="0" distL="114300" distR="114300" simplePos="0" relativeHeight="251674624" behindDoc="1" locked="0" layoutInCell="1" allowOverlap="1" wp14:anchorId="554E7910" wp14:editId="6A444CA0">
+            <wp:simplePos x="0" y="0"/>
+            <wp:positionH relativeFrom="margin">
+              <wp:align>center</wp:align>
+            </wp:positionH>
+            <wp:positionV relativeFrom="paragraph">
+              <wp:posOffset>743964</wp:posOffset>
+            </wp:positionV>
+            <wp:extent cx="6697345" cy="4505960"/>
+            <wp:effectExtent l="0" t="0" r="8255" b="8890"/>
+            <wp:wrapTight wrapText="bothSides">
+              <wp:wrapPolygon edited="0">
+                <wp:start x="0" y="0"/>
+                <wp:lineTo x="0" y="21551"/>
+                <wp:lineTo x="21565" y="21551"/>
+                <wp:lineTo x="21565" y="0"/>
+                <wp:lineTo x="0" y="0"/>
+              </wp:wrapPolygon>
+            </wp:wrapTight>
+            <wp:docPr id="452613059" name="Picture 1" descr="A computer screen shot of a computer flow chart&#10;&#10;AI-generated content may be incorrect."/>
+            <wp:cNvGraphicFramePr>
+              <a:graphicFrameLocks xmlns:a="http://schemas.openxmlformats.org/drawingml/2006/main" noChangeAspect="1"/>
+            </wp:cNvGraphicFramePr>
+            <a:graphic xmlns:a="http://schemas.openxmlformats.org/drawingml/2006/main">
+              <a:graphicData uri="http://schemas.openxmlformats.org/drawingml/2006/picture">
+                <pic:pic xmlns:pic="http://schemas.openxmlformats.org/drawingml/2006/picture">
+                  <pic:nvPicPr>
+                    <pic:cNvPr id="452613059" name="Picture 1" descr="A computer screen shot of a computer flow chart&#10;&#10;AI-generated content may be incorrect."/>
+                    <pic:cNvPicPr/>
+                  </pic:nvPicPr>
+                  <pic:blipFill>
+                    <a:blip r:embed="rId19">
+                      <a:extLst>
+                        <a:ext uri="{28A0092B-C50C-407E-A947-70E740481C1C}">
+                          <a14:useLocalDpi xmlns:a14="http://schemas.microsoft.com/office/drawing/2010/main" val="0"/>
+                        </a:ext>
+                      </a:extLst>
+                    </a:blip>
+                    <a:stretch>
+                      <a:fillRect/>
+                    </a:stretch>
+                  </pic:blipFill>
+                  <pic:spPr>
+                    <a:xfrm>
+                      <a:off x="0" y="0"/>
+                      <a:ext cx="6697345" cy="4505960"/>
+                    </a:xfrm>
+                    <a:prstGeom prst="rect">
+                      <a:avLst/>
+                    </a:prstGeom>
+                  </pic:spPr>
+                </pic:pic>
+              </a:graphicData>
+            </a:graphic>
+            <wp14:sizeRelH relativeFrom="margin">
+              <wp14:pctWidth>0</wp14:pctWidth>
+            </wp14:sizeRelH>
+            <wp14:sizeRelV relativeFrom="margin">
+              <wp14:pctHeight>0</wp14:pctHeight>
+            </wp14:sizeRelV>
+          </wp:anchor>
+        </w:drawing>
+      </w:r>
+      <w:r>
+        <w:t xml:space="preserve">Neste capítulo </w:t>
+      </w:r>
+      <w:r>
+        <w:t xml:space="preserve">é </w:t>
+      </w:r>
+      <w:r>
+        <w:t xml:space="preserve">apresentado o diagrama de </w:t>
+      </w:r>
+      <w:r>
+        <w:t xml:space="preserve">classes </w:t>
+      </w:r>
+      <w:r>
+        <w:t>desenvolvido para o sistema da Loja Social do IPCA</w:t>
+      </w:r>
+    </w:p>
+    <w:p/>
+    <w:p>
+      <w:r>
+        <w:t xml:space="preserve">O </w:t>
+      </w:r>
+      <w:r>
+        <w:rPr>
+          <w:b/>
+          <w:bCs/>
+        </w:rPr>
+        <w:t>Diagrama de Classes UML</w:t>
+      </w:r>
+      <w:r>
+        <w:t xml:space="preserve"> é uma extensão do </w:t>
+      </w:r>
+      <w:r>
+        <w:t>m</w:t>
+      </w:r>
+      <w:r>
+        <w:t xml:space="preserve">odelo </w:t>
+      </w:r>
+      <w:r>
+        <w:t xml:space="preserve">Entidade-Relação </w:t>
+      </w:r>
+      <w:r>
+        <w:t xml:space="preserve">que adiciona a </w:t>
+      </w:r>
+      <w:r>
+        <w:rPr>
+          <w:b/>
+          <w:bCs/>
+        </w:rPr>
+        <w:t>lógica de comportamento</w:t>
+      </w:r>
+      <w:r>
+        <w:t xml:space="preserve"> do </w:t>
+      </w:r>
+      <w:r>
+        <w:rPr>
+          <w:i/>
+          <w:iCs/>
+        </w:rPr>
+        <w:t>software</w:t>
+      </w:r>
+      <w:r>
+        <w:t xml:space="preserve"> ao esquema de armazenamento. A principal diferença reside na inclusão dos </w:t>
+      </w:r>
+      <w:r>
+        <w:rPr>
+          <w:b/>
+          <w:bCs/>
+        </w:rPr>
+        <w:t>Métodos</w:t>
+      </w:r>
+      <w:r>
+        <w:t xml:space="preserve"> (ex: +VerificarValidade(), +PrepararItens(), +Login()), que representam as ações e funções que a aplicação executa para implementar os requisitos de negócio (como a verificação de expiração ou o fluxo de entrega). A estrutura da base de dados apenas define o </w:t>
+      </w:r>
+      <w:r>
+        <w:rPr>
+          <w:b/>
+          <w:bCs/>
+        </w:rPr>
+        <w:t>armazenamento</w:t>
+      </w:r>
+      <w:r>
+        <w:t xml:space="preserve"> e os relacionamentos. Além disso, o UML utiliza a notação de </w:t>
+      </w:r>
+      <w:r>
+        <w:rPr>
+          <w:b/>
+          <w:bCs/>
+        </w:rPr>
+        <w:t>Visibilidade</w:t>
+      </w:r>
+      <w:r>
+        <w:t xml:space="preserve"> (+ para público) e define os </w:t>
+      </w:r>
+      <w:r>
+        <w:rPr>
+          <w:b/>
+          <w:bCs/>
+        </w:rPr>
+        <w:t>tipos de dados de retorno</w:t>
+      </w:r>
+      <w:r>
+        <w:t xml:space="preserve"> dos métodos (ex: : Lista&lt;Entregas&gt;), o que é essencial para o desenvolvimento do código, mas irrelevante para a estrutura pura da base de dados.</w:t>
+      </w:r>
+      <w:r>
+        <w:br w:type="page"/>
+      </w:r>
+    </w:p>
+    <w:p>
+      <w:pPr>
         <w:jc w:val="both"/>
       </w:pPr>
     </w:p>
@@ -7992,9 +8320,9 @@
       <w:bookmarkEnd w:id="39"/>
     </w:p>
     <w:sectPr>
-      <w:headerReference w:type="default" r:id="rId19"/>
-      <w:footerReference w:type="default" r:id="rId20"/>
-      <w:footerReference w:type="first" r:id="rId21"/>
+      <w:headerReference w:type="default" r:id="rId20"/>
+      <w:footerReference w:type="default" r:id="rId21"/>
+      <w:footerReference w:type="first" r:id="rId22"/>
       <w:pgSz w:w="11906" w:h="16838"/>
       <w:pgMar w:top="1418" w:right="1418" w:bottom="1418" w:left="1701" w:header="709" w:footer="709" w:gutter="0"/>
       <w:cols w:space="708"/>

</xml_diff>

<commit_message>
diagrama de dominio (Relatorio)
</commit_message>
<xml_diff>
--- a/docs/Relatorio.docx
+++ b/docs/Relatorio.docx
@@ -649,14 +649,12 @@
         </w:rPr>
         <w:t xml:space="preserve"> | </w:t>
       </w:r>
-      <w:proofErr w:type="gramStart"/>
       <w:r>
         <w:rPr>
           <w:rFonts w:ascii="Arial" w:hAnsi="Arial" w:cs="Arial"/>
         </w:rPr>
         <w:t>Outubro</w:t>
       </w:r>
-      <w:proofErr w:type="gramEnd"/>
       <w:r>
         <w:rPr>
           <w:rFonts w:ascii="Arial" w:hAnsi="Arial" w:cs="Arial"/>
@@ -5811,14 +5809,27 @@
                             <w:r>
                               <w:t xml:space="preserve">Figura </w:t>
                             </w:r>
-                            <w:fldSimple w:instr=" SEQ Figura \* ARABIC ">
-                              <w:r>
-                                <w:rPr>
-                                  <w:noProof/>
-                                </w:rPr>
-                                <w:t>1</w:t>
-                              </w:r>
-                            </w:fldSimple>
+                            <w:r>
+                              <w:fldChar w:fldCharType="begin"/>
+                            </w:r>
+                            <w:r>
+                              <w:instrText xml:space="preserve"> SEQ Figura \* ARABIC </w:instrText>
+                            </w:r>
+                            <w:r>
+                              <w:fldChar w:fldCharType="separate"/>
+                            </w:r>
+                            <w:r>
+                              <w:rPr>
+                                <w:noProof/>
+                              </w:rPr>
+                              <w:t>1</w:t>
+                            </w:r>
+                            <w:r>
+                              <w:rPr>
+                                <w:noProof/>
+                              </w:rPr>
+                              <w:fldChar w:fldCharType="end"/>
+                            </w:r>
                             <w:r>
                               <w:t xml:space="preserve"> - Diagrama BPMN </w:t>
                             </w:r>
@@ -5864,14 +5875,27 @@
                       <w:r>
                         <w:t xml:space="preserve">Figura </w:t>
                       </w:r>
-                      <w:fldSimple w:instr=" SEQ Figura \* ARABIC ">
-                        <w:r>
-                          <w:rPr>
-                            <w:noProof/>
-                          </w:rPr>
-                          <w:t>1</w:t>
-                        </w:r>
-                      </w:fldSimple>
+                      <w:r>
+                        <w:fldChar w:fldCharType="begin"/>
+                      </w:r>
+                      <w:r>
+                        <w:instrText xml:space="preserve"> SEQ Figura \* ARABIC </w:instrText>
+                      </w:r>
+                      <w:r>
+                        <w:fldChar w:fldCharType="separate"/>
+                      </w:r>
+                      <w:r>
+                        <w:rPr>
+                          <w:noProof/>
+                        </w:rPr>
+                        <w:t>1</w:t>
+                      </w:r>
+                      <w:r>
+                        <w:rPr>
+                          <w:noProof/>
+                        </w:rPr>
+                        <w:fldChar w:fldCharType="end"/>
+                      </w:r>
                       <w:r>
                         <w:t xml:space="preserve"> - Diagrama BPMN </w:t>
                       </w:r>
@@ -6059,14 +6083,27 @@
       <w:r>
         <w:t xml:space="preserve">Figura </w:t>
       </w:r>
-      <w:fldSimple w:instr=" SEQ Figura \* ARABIC ">
-        <w:r>
-          <w:rPr>
-            <w:noProof/>
-          </w:rPr>
-          <w:t>2</w:t>
-        </w:r>
-      </w:fldSimple>
+      <w:r>
+        <w:fldChar w:fldCharType="begin"/>
+      </w:r>
+      <w:r>
+        <w:instrText xml:space="preserve"> SEQ Figura \* ARABIC </w:instrText>
+      </w:r>
+      <w:r>
+        <w:fldChar w:fldCharType="separate"/>
+      </w:r>
+      <w:r>
+        <w:rPr>
+          <w:noProof/>
+        </w:rPr>
+        <w:t>2</w:t>
+      </w:r>
+      <w:r>
+        <w:rPr>
+          <w:noProof/>
+        </w:rPr>
+        <w:fldChar w:fldCharType="end"/>
+      </w:r>
       <w:r>
         <w:t xml:space="preserve"> - </w:t>
       </w:r>
@@ -6165,14 +6202,27 @@
                             <w:r>
                               <w:t xml:space="preserve">Figura </w:t>
                             </w:r>
-                            <w:fldSimple w:instr=" SEQ Figura \* ARABIC ">
-                              <w:r>
-                                <w:rPr>
-                                  <w:noProof/>
-                                </w:rPr>
-                                <w:t>3</w:t>
-                              </w:r>
-                            </w:fldSimple>
+                            <w:r>
+                              <w:fldChar w:fldCharType="begin"/>
+                            </w:r>
+                            <w:r>
+                              <w:instrText xml:space="preserve"> SEQ Figura \* ARABIC </w:instrText>
+                            </w:r>
+                            <w:r>
+                              <w:fldChar w:fldCharType="separate"/>
+                            </w:r>
+                            <w:r>
+                              <w:rPr>
+                                <w:noProof/>
+                              </w:rPr>
+                              <w:t>3</w:t>
+                            </w:r>
+                            <w:r>
+                              <w:rPr>
+                                <w:noProof/>
+                              </w:rPr>
+                              <w:fldChar w:fldCharType="end"/>
+                            </w:r>
                             <w:r>
                               <w:t xml:space="preserve"> - Diagrama BPMN Agendamento De Entregas</w:t>
                             </w:r>
@@ -6211,14 +6261,27 @@
                       <w:r>
                         <w:t xml:space="preserve">Figura </w:t>
                       </w:r>
-                      <w:fldSimple w:instr=" SEQ Figura \* ARABIC ">
-                        <w:r>
-                          <w:rPr>
-                            <w:noProof/>
-                          </w:rPr>
-                          <w:t>3</w:t>
-                        </w:r>
-                      </w:fldSimple>
+                      <w:r>
+                        <w:fldChar w:fldCharType="begin"/>
+                      </w:r>
+                      <w:r>
+                        <w:instrText xml:space="preserve"> SEQ Figura \* ARABIC </w:instrText>
+                      </w:r>
+                      <w:r>
+                        <w:fldChar w:fldCharType="separate"/>
+                      </w:r>
+                      <w:r>
+                        <w:rPr>
+                          <w:noProof/>
+                        </w:rPr>
+                        <w:t>3</w:t>
+                      </w:r>
+                      <w:r>
+                        <w:rPr>
+                          <w:noProof/>
+                        </w:rPr>
+                        <w:fldChar w:fldCharType="end"/>
+                      </w:r>
                       <w:r>
                         <w:t xml:space="preserve"> - Diagrama BPMN Agendamento De Entregas</w:t>
                       </w:r>
@@ -6392,14 +6455,27 @@
                             <w:r>
                               <w:t xml:space="preserve">Figura </w:t>
                             </w:r>
-                            <w:fldSimple w:instr=" SEQ Figura \* ARABIC ">
-                              <w:r>
-                                <w:rPr>
-                                  <w:noProof/>
-                                </w:rPr>
-                                <w:t>4</w:t>
-                              </w:r>
-                            </w:fldSimple>
+                            <w:r>
+                              <w:fldChar w:fldCharType="begin"/>
+                            </w:r>
+                            <w:r>
+                              <w:instrText xml:space="preserve"> SEQ Figura \* ARABIC </w:instrText>
+                            </w:r>
+                            <w:r>
+                              <w:fldChar w:fldCharType="separate"/>
+                            </w:r>
+                            <w:r>
+                              <w:rPr>
+                                <w:noProof/>
+                              </w:rPr>
+                              <w:t>4</w:t>
+                            </w:r>
+                            <w:r>
+                              <w:rPr>
+                                <w:noProof/>
+                              </w:rPr>
+                              <w:fldChar w:fldCharType="end"/>
+                            </w:r>
                             <w:r>
                               <w:t xml:space="preserve"> - Diagrama BPMN Gestão Benificiários</w:t>
                             </w:r>
@@ -6438,14 +6514,27 @@
                       <w:r>
                         <w:t xml:space="preserve">Figura </w:t>
                       </w:r>
-                      <w:fldSimple w:instr=" SEQ Figura \* ARABIC ">
-                        <w:r>
-                          <w:rPr>
-                            <w:noProof/>
-                          </w:rPr>
-                          <w:t>4</w:t>
-                        </w:r>
-                      </w:fldSimple>
+                      <w:r>
+                        <w:fldChar w:fldCharType="begin"/>
+                      </w:r>
+                      <w:r>
+                        <w:instrText xml:space="preserve"> SEQ Figura \* ARABIC </w:instrText>
+                      </w:r>
+                      <w:r>
+                        <w:fldChar w:fldCharType="separate"/>
+                      </w:r>
+                      <w:r>
+                        <w:rPr>
+                          <w:noProof/>
+                        </w:rPr>
+                        <w:t>4</w:t>
+                      </w:r>
+                      <w:r>
+                        <w:rPr>
+                          <w:noProof/>
+                        </w:rPr>
+                        <w:fldChar w:fldCharType="end"/>
+                      </w:r>
                       <w:r>
                         <w:t xml:space="preserve"> - Diagrama BPMN Gestão Benificiários</w:t>
                       </w:r>
@@ -7730,14 +7819,27 @@
       <w:r>
         <w:t xml:space="preserve">Figura </w:t>
       </w:r>
-      <w:fldSimple w:instr=" SEQ Figura \* ARABIC ">
-        <w:r>
-          <w:rPr>
-            <w:noProof/>
-          </w:rPr>
-          <w:t>5</w:t>
-        </w:r>
-      </w:fldSimple>
+      <w:r>
+        <w:fldChar w:fldCharType="begin"/>
+      </w:r>
+      <w:r>
+        <w:instrText xml:space="preserve"> SEQ Figura \* ARABIC </w:instrText>
+      </w:r>
+      <w:r>
+        <w:fldChar w:fldCharType="separate"/>
+      </w:r>
+      <w:r>
+        <w:rPr>
+          <w:noProof/>
+        </w:rPr>
+        <w:t>5</w:t>
+      </w:r>
+      <w:r>
+        <w:rPr>
+          <w:noProof/>
+        </w:rPr>
+        <w:fldChar w:fldCharType="end"/>
+      </w:r>
       <w:r>
         <w:t xml:space="preserve"> - Diagrama Arquitetura </w:t>
       </w:r>
@@ -7872,14 +7974,27 @@
       <w:r>
         <w:t xml:space="preserve">Figura </w:t>
       </w:r>
-      <w:fldSimple w:instr=" SEQ Figura \* ARABIC ">
-        <w:r>
-          <w:rPr>
-            <w:noProof/>
-          </w:rPr>
-          <w:t>6</w:t>
-        </w:r>
-      </w:fldSimple>
+      <w:r>
+        <w:fldChar w:fldCharType="begin"/>
+      </w:r>
+      <w:r>
+        <w:instrText xml:space="preserve"> SEQ Figura \* ARABIC </w:instrText>
+      </w:r>
+      <w:r>
+        <w:fldChar w:fldCharType="separate"/>
+      </w:r>
+      <w:r>
+        <w:rPr>
+          <w:noProof/>
+        </w:rPr>
+        <w:t>6</w:t>
+      </w:r>
+      <w:r>
+        <w:rPr>
+          <w:noProof/>
+        </w:rPr>
+        <w:fldChar w:fldCharType="end"/>
+      </w:r>
       <w:r>
         <w:t xml:space="preserve"> - Diagrama de Estados Pedir Apoio</w:t>
       </w:r>
@@ -7988,14 +8103,27 @@
       <w:r>
         <w:t xml:space="preserve">Figura </w:t>
       </w:r>
-      <w:fldSimple w:instr=" SEQ Figura \* ARABIC ">
-        <w:r>
-          <w:rPr>
-            <w:noProof/>
-          </w:rPr>
-          <w:t>7</w:t>
-        </w:r>
-      </w:fldSimple>
+      <w:r>
+        <w:fldChar w:fldCharType="begin"/>
+      </w:r>
+      <w:r>
+        <w:instrText xml:space="preserve"> SEQ Figura \* ARABIC </w:instrText>
+      </w:r>
+      <w:r>
+        <w:fldChar w:fldCharType="separate"/>
+      </w:r>
+      <w:r>
+        <w:rPr>
+          <w:noProof/>
+        </w:rPr>
+        <w:t>7</w:t>
+      </w:r>
+      <w:r>
+        <w:rPr>
+          <w:noProof/>
+        </w:rPr>
+        <w:fldChar w:fldCharType="end"/>
+      </w:r>
       <w:r>
         <w:t xml:space="preserve"> - </w:t>
       </w:r>
@@ -8133,14 +8261,27 @@
       <w:r>
         <w:t xml:space="preserve">Figura </w:t>
       </w:r>
-      <w:fldSimple w:instr=" SEQ Figura \* ARABIC ">
-        <w:r>
-          <w:rPr>
-            <w:noProof/>
-          </w:rPr>
-          <w:t>8</w:t>
-        </w:r>
-      </w:fldSimple>
+      <w:r>
+        <w:fldChar w:fldCharType="begin"/>
+      </w:r>
+      <w:r>
+        <w:instrText xml:space="preserve"> SEQ Figura \* ARABIC </w:instrText>
+      </w:r>
+      <w:r>
+        <w:fldChar w:fldCharType="separate"/>
+      </w:r>
+      <w:r>
+        <w:rPr>
+          <w:noProof/>
+        </w:rPr>
+        <w:t>8</w:t>
+      </w:r>
+      <w:r>
+        <w:rPr>
+          <w:noProof/>
+        </w:rPr>
+        <w:fldChar w:fldCharType="end"/>
+      </w:r>
       <w:r>
         <w:t xml:space="preserve"> - Diagrama de Estados Agendamento de Entregas</w:t>
       </w:r>
@@ -8263,14 +8404,27 @@
       <w:r>
         <w:t xml:space="preserve">Figura </w:t>
       </w:r>
-      <w:fldSimple w:instr=" SEQ Figura \* ARABIC ">
-        <w:r>
-          <w:rPr>
-            <w:noProof/>
-          </w:rPr>
-          <w:t>9</w:t>
-        </w:r>
-      </w:fldSimple>
+      <w:r>
+        <w:fldChar w:fldCharType="begin"/>
+      </w:r>
+      <w:r>
+        <w:instrText xml:space="preserve"> SEQ Figura \* ARABIC </w:instrText>
+      </w:r>
+      <w:r>
+        <w:fldChar w:fldCharType="separate"/>
+      </w:r>
+      <w:r>
+        <w:rPr>
+          <w:noProof/>
+        </w:rPr>
+        <w:t>9</w:t>
+      </w:r>
+      <w:r>
+        <w:rPr>
+          <w:noProof/>
+        </w:rPr>
+        <w:fldChar w:fldCharType="end"/>
+      </w:r>
       <w:r>
         <w:t xml:space="preserve"> - </w:t>
       </w:r>
@@ -8419,14 +8573,27 @@
       <w:r>
         <w:t xml:space="preserve">Figura </w:t>
       </w:r>
-      <w:fldSimple w:instr=" SEQ Figura \* ARABIC ">
-        <w:r>
-          <w:rPr>
-            <w:noProof/>
-          </w:rPr>
-          <w:t>10</w:t>
-        </w:r>
-      </w:fldSimple>
+      <w:r>
+        <w:fldChar w:fldCharType="begin"/>
+      </w:r>
+      <w:r>
+        <w:instrText xml:space="preserve"> SEQ Figura \* ARABIC </w:instrText>
+      </w:r>
+      <w:r>
+        <w:fldChar w:fldCharType="separate"/>
+      </w:r>
+      <w:r>
+        <w:rPr>
+          <w:noProof/>
+        </w:rPr>
+        <w:t>10</w:t>
+      </w:r>
+      <w:r>
+        <w:rPr>
+          <w:noProof/>
+        </w:rPr>
+        <w:fldChar w:fldCharType="end"/>
+      </w:r>
       <w:r>
         <w:t xml:space="preserve">- </w:t>
       </w:r>
@@ -8486,10 +8653,7 @@
     </w:p>
     <w:p>
       <w:r>
-        <w:t xml:space="preserve">Na imagem seguinte é possível observar o diagrama de casos do processo de </w:t>
-      </w:r>
-      <w:r>
-        <w:t>gestão de inventário.</w:t>
+        <w:t>Na imagem seguinte é possível observar o diagrama de casos do processo de gestão de inventário.</w:t>
       </w:r>
     </w:p>
     <w:p>
@@ -8559,14 +8723,27 @@
       <w:r>
         <w:t xml:space="preserve">Figura </w:t>
       </w:r>
-      <w:fldSimple w:instr=" SEQ Figura \* ARABIC ">
-        <w:r>
-          <w:rPr>
-            <w:noProof/>
-          </w:rPr>
-          <w:t>11</w:t>
-        </w:r>
-      </w:fldSimple>
+      <w:r>
+        <w:fldChar w:fldCharType="begin"/>
+      </w:r>
+      <w:r>
+        <w:instrText xml:space="preserve"> SEQ Figura \* ARABIC </w:instrText>
+      </w:r>
+      <w:r>
+        <w:fldChar w:fldCharType="separate"/>
+      </w:r>
+      <w:r>
+        <w:rPr>
+          <w:noProof/>
+        </w:rPr>
+        <w:t>11</w:t>
+      </w:r>
+      <w:r>
+        <w:rPr>
+          <w:noProof/>
+        </w:rPr>
+        <w:fldChar w:fldCharType="end"/>
+      </w:r>
       <w:r>
         <w:t xml:space="preserve"> - </w:t>
       </w:r>
@@ -8645,10 +8822,7 @@
         <w:t>casos</w:t>
       </w:r>
       <w:r>
-        <w:t xml:space="preserve"> do processo de </w:t>
-      </w:r>
-      <w:r>
-        <w:t>entregar bens.</w:t>
+        <w:t xml:space="preserve"> do processo de entregar bens.</w:t>
       </w:r>
     </w:p>
     <w:p/>
@@ -8721,15 +8895,7 @@
         <w:t>representa</w:t>
       </w:r>
       <w:r>
-        <w:t xml:space="preserve"> a colaboração entre o Beneficiário, o Funcionário e o Sistema para a concretização do apoio. O fluxo é coordenado através do caso de uso Agenda Entrega, onde os três intervenientes interagem para definir o momento da recolha. Ao Funcionário cabem as tarefas operacionais de Prepara Entrega (separação dos bens em stock) e Realiza Entrega (entrega física ao beneficiário), enquanto o Sistema assume um papel de suporte automatizado ao executar a </w:t>
-      </w:r>
-      <w:proofErr w:type="gramStart"/>
-      <w:r>
-        <w:t>ação Notifica</w:t>
-      </w:r>
-      <w:proofErr w:type="gramEnd"/>
-      <w:r>
-        <w:t>, garantindo que as partes envolvidas são alertadas sobre o estado e confirmação do agendamento.</w:t>
+        <w:t xml:space="preserve"> a colaboração entre o Beneficiário, o Funcionário e o Sistema para a concretização do apoio. O fluxo é coordenado através do caso de uso Agenda Entrega, onde os três intervenientes interagem para definir o momento da recolha. Ao Funcionário cabem as tarefas operacionais de Prepara Entrega (separação dos bens em stock) e Realiza Entrega (entrega física ao beneficiário), enquanto o Sistema assume um papel de suporte automatizado ao executar a ação Notifica, garantindo que as partes envolvidas são alertadas sobre o estado e confirmação do agendamento.</w:t>
       </w:r>
     </w:p>
     <w:p>
@@ -8810,14 +8976,27 @@
                             <w:r>
                               <w:t xml:space="preserve">Figura </w:t>
                             </w:r>
-                            <w:fldSimple w:instr=" SEQ Figura \* ARABIC ">
-                              <w:r>
-                                <w:rPr>
-                                  <w:noProof/>
-                                </w:rPr>
-                                <w:t>12</w:t>
-                              </w:r>
-                            </w:fldSimple>
+                            <w:r>
+                              <w:fldChar w:fldCharType="begin"/>
+                            </w:r>
+                            <w:r>
+                              <w:instrText xml:space="preserve"> SEQ Figura \* ARABIC </w:instrText>
+                            </w:r>
+                            <w:r>
+                              <w:fldChar w:fldCharType="separate"/>
+                            </w:r>
+                            <w:r>
+                              <w:rPr>
+                                <w:noProof/>
+                              </w:rPr>
+                              <w:t>12</w:t>
+                            </w:r>
+                            <w:r>
+                              <w:rPr>
+                                <w:noProof/>
+                              </w:rPr>
+                              <w:fldChar w:fldCharType="end"/>
+                            </w:r>
                             <w:r>
                               <w:t xml:space="preserve"> - Diagram</w:t>
                             </w:r>
@@ -8861,14 +9040,27 @@
                       <w:r>
                         <w:t xml:space="preserve">Figura </w:t>
                       </w:r>
-                      <w:fldSimple w:instr=" SEQ Figura \* ARABIC ">
-                        <w:r>
-                          <w:rPr>
-                            <w:noProof/>
-                          </w:rPr>
-                          <w:t>12</w:t>
-                        </w:r>
-                      </w:fldSimple>
+                      <w:r>
+                        <w:fldChar w:fldCharType="begin"/>
+                      </w:r>
+                      <w:r>
+                        <w:instrText xml:space="preserve"> SEQ Figura \* ARABIC </w:instrText>
+                      </w:r>
+                      <w:r>
+                        <w:fldChar w:fldCharType="separate"/>
+                      </w:r>
+                      <w:r>
+                        <w:rPr>
+                          <w:noProof/>
+                        </w:rPr>
+                        <w:t>12</w:t>
+                      </w:r>
+                      <w:r>
+                        <w:rPr>
+                          <w:noProof/>
+                        </w:rPr>
+                        <w:fldChar w:fldCharType="end"/>
+                      </w:r>
                       <w:r>
                         <w:t xml:space="preserve"> - Diagram</w:t>
                       </w:r>
@@ -8994,15 +9186,7 @@
       </w:r>
       <w:proofErr w:type="spellEnd"/>
       <w:r>
-        <w:t xml:space="preserve"> da aplicação da Loja Social foi concebido para suportar os processos de negócio de forma </w:t>
-      </w:r>
-      <w:proofErr w:type="gramStart"/>
-      <w:r>
-        <w:t>otimizada ,</w:t>
-      </w:r>
-      <w:proofErr w:type="gramEnd"/>
-      <w:r>
-        <w:t xml:space="preserve"> utilizando o </w:t>
+        <w:t xml:space="preserve"> da aplicação da Loja Social foi concebido para suportar os processos de negócio de forma otimizada , utilizando o </w:t>
       </w:r>
       <w:proofErr w:type="spellStart"/>
       <w:r>
@@ -9347,14 +9531,27 @@
                             <w:r>
                               <w:t xml:space="preserve">Figura </w:t>
                             </w:r>
-                            <w:fldSimple w:instr=" SEQ Figura \* ARABIC ">
-                              <w:r>
-                                <w:rPr>
-                                  <w:noProof/>
-                                </w:rPr>
-                                <w:t>13</w:t>
-                              </w:r>
-                            </w:fldSimple>
+                            <w:r>
+                              <w:fldChar w:fldCharType="begin"/>
+                            </w:r>
+                            <w:r>
+                              <w:instrText xml:space="preserve"> SEQ Figura \* ARABIC </w:instrText>
+                            </w:r>
+                            <w:r>
+                              <w:fldChar w:fldCharType="separate"/>
+                            </w:r>
+                            <w:r>
+                              <w:rPr>
+                                <w:noProof/>
+                              </w:rPr>
+                              <w:t>13</w:t>
+                            </w:r>
+                            <w:r>
+                              <w:rPr>
+                                <w:noProof/>
+                              </w:rPr>
+                              <w:fldChar w:fldCharType="end"/>
+                            </w:r>
                             <w:r>
                               <w:t>- Diagrama de Classes</w:t>
                             </w:r>
@@ -9392,14 +9589,27 @@
                       <w:r>
                         <w:t xml:space="preserve">Figura </w:t>
                       </w:r>
-                      <w:fldSimple w:instr=" SEQ Figura \* ARABIC ">
-                        <w:r>
-                          <w:rPr>
-                            <w:noProof/>
-                          </w:rPr>
-                          <w:t>13</w:t>
-                        </w:r>
-                      </w:fldSimple>
+                      <w:r>
+                        <w:fldChar w:fldCharType="begin"/>
+                      </w:r>
+                      <w:r>
+                        <w:instrText xml:space="preserve"> SEQ Figura \* ARABIC </w:instrText>
+                      </w:r>
+                      <w:r>
+                        <w:fldChar w:fldCharType="separate"/>
+                      </w:r>
+                      <w:r>
+                        <w:rPr>
+                          <w:noProof/>
+                        </w:rPr>
+                        <w:t>13</w:t>
+                      </w:r>
+                      <w:r>
+                        <w:rPr>
+                          <w:noProof/>
+                        </w:rPr>
+                        <w:fldChar w:fldCharType="end"/>
+                      </w:r>
                       <w:r>
                         <w:t>- Diagrama de Classes</w:t>
                       </w:r>
@@ -9563,38 +9773,20 @@
         <w:t>: +</w:t>
       </w:r>
       <w:proofErr w:type="spellStart"/>
-      <w:proofErr w:type="gramStart"/>
       <w:r>
         <w:t>VerificarValidade</w:t>
       </w:r>
       <w:proofErr w:type="spellEnd"/>
       <w:r>
-        <w:t>(</w:t>
-      </w:r>
-      <w:proofErr w:type="gramEnd"/>
-      <w:r>
-        <w:t>), +</w:t>
+        <w:t>(), +</w:t>
       </w:r>
       <w:proofErr w:type="spellStart"/>
-      <w:proofErr w:type="gramStart"/>
       <w:r>
         <w:t>PrepararItens</w:t>
       </w:r>
       <w:proofErr w:type="spellEnd"/>
       <w:r>
-        <w:t>(</w:t>
-      </w:r>
-      <w:proofErr w:type="gramEnd"/>
-      <w:r>
-        <w:t>), +</w:t>
-      </w:r>
-      <w:proofErr w:type="gramStart"/>
-      <w:r>
-        <w:t>Login(</w:t>
-      </w:r>
-      <w:proofErr w:type="gramEnd"/>
-      <w:r>
-        <w:t xml:space="preserve">)), que representam as ações e funções que a aplicação executa para implementar os requisitos de negócio (como a verificação de expiração ou o fluxo de entrega). A estrutura da base de dados apenas define o </w:t>
+        <w:t xml:space="preserve">(), +Login()), que representam as ações e funções que a aplicação executa para implementar os requisitos de negócio (como a verificação de expiração ou o fluxo de entrega). A estrutura da base de dados apenas define o </w:t>
       </w:r>
       <w:r>
         <w:rPr>
@@ -9631,16 +9823,266 @@
         <w:t>ex</w:t>
       </w:r>
       <w:proofErr w:type="spellEnd"/>
-      <w:proofErr w:type="gramStart"/>
-      <w:r>
-        <w:t>: :</w:t>
-      </w:r>
-      <w:proofErr w:type="gramEnd"/>
-      <w:r>
-        <w:t xml:space="preserve"> Lista&lt;Entregas&gt;), o que é essencial para o desenvolvimento do código, mas irrelevante para a estrutura pura da base de dados.</w:t>
-      </w:r>
-      <w:r>
-        <w:br w:type="page"/>
+      <w:r>
+        <w:t>: : Lista&lt;Entregas&gt;), o que é essencial para o desenvolvimento do código, mas irrelevante para a estrutura pura da base de dados.</w:t>
+      </w:r>
+    </w:p>
+    <w:p>
+      <w:pPr>
+        <w:pStyle w:val="Ttulo1"/>
+      </w:pPr>
+      <w:r>
+        <w:lastRenderedPageBreak/>
+        <w:t xml:space="preserve">Diagrama de </w:t>
+      </w:r>
+      <w:r>
+        <w:t>Domínio</w:t>
+      </w:r>
+    </w:p>
+    <w:p>
+      <w:r>
+        <w:rPr>
+          <w:noProof/>
+        </w:rPr>
+        <mc:AlternateContent>
+          <mc:Choice Requires="wps">
+            <w:drawing>
+              <wp:anchor distT="0" distB="0" distL="114300" distR="114300" simplePos="0" relativeHeight="251679744" behindDoc="1" locked="0" layoutInCell="1" allowOverlap="1" wp14:anchorId="19C2DD67" wp14:editId="4F97C68D">
+                <wp:simplePos x="0" y="0"/>
+                <wp:positionH relativeFrom="column">
+                  <wp:posOffset>-563245</wp:posOffset>
+                </wp:positionH>
+                <wp:positionV relativeFrom="paragraph">
+                  <wp:posOffset>4379595</wp:posOffset>
+                </wp:positionV>
+                <wp:extent cx="6697345" cy="635"/>
+                <wp:effectExtent l="0" t="0" r="0" b="0"/>
+                <wp:wrapTight wrapText="bothSides">
+                  <wp:wrapPolygon edited="0">
+                    <wp:start x="0" y="0"/>
+                    <wp:lineTo x="0" y="21600"/>
+                    <wp:lineTo x="21600" y="21600"/>
+                    <wp:lineTo x="21600" y="0"/>
+                  </wp:wrapPolygon>
+                </wp:wrapTight>
+                <wp:docPr id="1332394653" name="Text Box 1"/>
+                <wp:cNvGraphicFramePr/>
+                <a:graphic xmlns:a="http://schemas.openxmlformats.org/drawingml/2006/main">
+                  <a:graphicData uri="http://schemas.microsoft.com/office/word/2010/wordprocessingShape">
+                    <wps:wsp>
+                      <wps:cNvSpPr txBox="1"/>
+                      <wps:spPr>
+                        <a:xfrm>
+                          <a:off x="0" y="0"/>
+                          <a:ext cx="6697345" cy="635"/>
+                        </a:xfrm>
+                        <a:prstGeom prst="rect">
+                          <a:avLst/>
+                        </a:prstGeom>
+                        <a:solidFill>
+                          <a:prstClr val="white"/>
+                        </a:solidFill>
+                        <a:ln>
+                          <a:noFill/>
+                        </a:ln>
+                      </wps:spPr>
+                      <wps:txbx>
+                        <w:txbxContent>
+                          <w:p>
+                            <w:pPr>
+                              <w:pStyle w:val="Legenda"/>
+                              <w:jc w:val="center"/>
+                              <w:rPr>
+                                <w:sz w:val="22"/>
+                                <w:szCs w:val="22"/>
+                              </w:rPr>
+                            </w:pPr>
+                            <w:r>
+                              <w:t xml:space="preserve">Figura </w:t>
+                            </w:r>
+                            <w:r>
+                              <w:t>14</w:t>
+                            </w:r>
+                            <w:r>
+                              <w:t xml:space="preserve">- Diagrama de </w:t>
+                            </w:r>
+                            <w:r>
+                              <w:t>Domínio</w:t>
+                            </w:r>
+                          </w:p>
+                        </w:txbxContent>
+                      </wps:txbx>
+                      <wps:bodyPr rot="0" spcFirstLastPara="0" vertOverflow="overflow" horzOverflow="overflow" vert="horz" wrap="square" lIns="0" tIns="0" rIns="0" bIns="0" numCol="1" spcCol="0" rtlCol="0" fromWordArt="0" anchor="t" anchorCtr="0" forceAA="0" compatLnSpc="1">
+                        <a:prstTxWarp prst="textNoShape">
+                          <a:avLst/>
+                        </a:prstTxWarp>
+                        <a:spAutoFit/>
+                      </wps:bodyPr>
+                    </wps:wsp>
+                  </a:graphicData>
+                </a:graphic>
+              </wp:anchor>
+            </w:drawing>
+          </mc:Choice>
+          <mc:Fallback>
+            <w:pict>
+              <v:shape w14:anchorId="19C2DD67" id="_x0000_s1031" type="#_x0000_t202" style="position:absolute;margin-left:-44.35pt;margin-top:344.85pt;width:527.35pt;height:.05pt;z-index:-251636736;visibility:visible;mso-wrap-style:square;mso-wrap-distance-left:9pt;mso-wrap-distance-top:0;mso-wrap-distance-right:9pt;mso-wrap-distance-bottom:0;mso-position-horizontal:absolute;mso-position-horizontal-relative:text;mso-position-vertical:absolute;mso-position-vertical-relative:text;v-text-anchor:top" o:gfxdata="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" stroked="f">
+                <v:textbox style="mso-fit-shape-to-text:t" inset="0,0,0,0">
+                  <w:txbxContent>
+                    <w:p>
+                      <w:pPr>
+                        <w:pStyle w:val="Legenda"/>
+                        <w:jc w:val="center"/>
+                        <w:rPr>
+                          <w:sz w:val="22"/>
+                          <w:szCs w:val="22"/>
+                        </w:rPr>
+                      </w:pPr>
+                      <w:r>
+                        <w:t xml:space="preserve">Figura </w:t>
+                      </w:r>
+                      <w:r>
+                        <w:t>14</w:t>
+                      </w:r>
+                      <w:r>
+                        <w:t xml:space="preserve">- Diagrama de </w:t>
+                      </w:r>
+                      <w:r>
+                        <w:t>Domínio</w:t>
+                      </w:r>
+                    </w:p>
+                  </w:txbxContent>
+                </v:textbox>
+                <w10:wrap type="tight"/>
+              </v:shape>
+            </w:pict>
+          </mc:Fallback>
+        </mc:AlternateContent>
+      </w:r>
+      <w:r>
+        <w:t xml:space="preserve">Neste capítulo </w:t>
+      </w:r>
+      <w:r>
+        <w:t xml:space="preserve">é </w:t>
+      </w:r>
+      <w:r>
+        <w:t xml:space="preserve">apresentado o diagrama de </w:t>
+      </w:r>
+      <w:r>
+        <w:t>Domínio</w:t>
+      </w:r>
+      <w:r>
+        <w:t xml:space="preserve"> </w:t>
+      </w:r>
+      <w:r>
+        <w:t>desenvolvido para o sistema da Loja Social do IPCA</w:t>
+      </w:r>
+      <w:r>
+        <w:rPr>
+          <w:noProof/>
+        </w:rPr>
+        <w:drawing>
+          <wp:inline distT="0" distB="0" distL="0" distR="0" wp14:anchorId="70BA8141" wp14:editId="26D48BC8">
+            <wp:extent cx="5579745" cy="3705860"/>
+            <wp:effectExtent l="0" t="0" r="1905" b="8890"/>
+            <wp:docPr id="536000837" name="Imagem 6" descr="Uma imagem com texto, captura de ecrã, Tipo de letra, Retângulo&#10;&#10;Os conteúdos gerados por IA podem estar incorretos."/>
+            <wp:cNvGraphicFramePr>
+              <a:graphicFrameLocks xmlns:a="http://schemas.openxmlformats.org/drawingml/2006/main" noChangeAspect="1"/>
+            </wp:cNvGraphicFramePr>
+            <a:graphic xmlns:a="http://schemas.openxmlformats.org/drawingml/2006/main">
+              <a:graphicData uri="http://schemas.openxmlformats.org/drawingml/2006/picture">
+                <pic:pic xmlns:pic="http://schemas.openxmlformats.org/drawingml/2006/picture">
+                  <pic:nvPicPr>
+                    <pic:cNvPr id="536000837" name="Imagem 6" descr="Uma imagem com texto, captura de ecrã, Tipo de letra, Retângulo&#10;&#10;Os conteúdos gerados por IA podem estar incorretos."/>
+                    <pic:cNvPicPr/>
+                  </pic:nvPicPr>
+                  <pic:blipFill>
+                    <a:blip r:embed="rId23">
+                      <a:extLst>
+                        <a:ext uri="{28A0092B-C50C-407E-A947-70E740481C1C}">
+                          <a14:useLocalDpi xmlns:a14="http://schemas.microsoft.com/office/drawing/2010/main" val="0"/>
+                        </a:ext>
+                      </a:extLst>
+                    </a:blip>
+                    <a:stretch>
+                      <a:fillRect/>
+                    </a:stretch>
+                  </pic:blipFill>
+                  <pic:spPr>
+                    <a:xfrm>
+                      <a:off x="0" y="0"/>
+                      <a:ext cx="5579745" cy="3705860"/>
+                    </a:xfrm>
+                    <a:prstGeom prst="rect">
+                      <a:avLst/>
+                    </a:prstGeom>
+                  </pic:spPr>
+                </pic:pic>
+              </a:graphicData>
+            </a:graphic>
+          </wp:inline>
+        </w:drawing>
+      </w:r>
+    </w:p>
+    <w:p/>
+    <w:p>
+      <w:r>
+        <w:t xml:space="preserve">O </w:t>
+      </w:r>
+      <w:r>
+        <w:rPr>
+          <w:b/>
+          <w:bCs/>
+        </w:rPr>
+        <w:t>Diagrama de Domínio</w:t>
+      </w:r>
+      <w:r>
+        <w:t xml:space="preserve"> é uma representação conceptual das entidades do mundo real que o sistema precisa de gerir, focando-se na estrutura e no vocabulário do negócio em vez da implementação técnica do software</w:t>
+      </w:r>
+      <w:r>
+        <w:t xml:space="preserve">. </w:t>
+      </w:r>
+      <w:r>
+        <w:t xml:space="preserve"> </w:t>
+      </w:r>
+      <w:r>
+        <w:t>O foco está exclusivamente nos Atributos (</w:t>
+      </w:r>
+      <w:proofErr w:type="spellStart"/>
+      <w:r>
+        <w:t>ex</w:t>
+      </w:r>
+      <w:proofErr w:type="spellEnd"/>
+      <w:r>
+        <w:t xml:space="preserve">: Nome, </w:t>
+      </w:r>
+      <w:proofErr w:type="spellStart"/>
+      <w:r>
+        <w:t>Data_Nasc</w:t>
+      </w:r>
+      <w:proofErr w:type="spellEnd"/>
+      <w:r>
+        <w:t>, Quantidade) e nas Relações (Associações, Agregações), que representam as regras de dados essenciais para o negócio (como a relação entre Beneficiário e Entregas).</w:t>
+      </w:r>
+    </w:p>
+    <w:p>
+      <w:pPr>
+        <w:rPr>
+          <w:u w:val="single"/>
+        </w:rPr>
+      </w:pPr>
+      <w:r>
+        <w:t xml:space="preserve">Enquanto um diagrama de classes define 'como' o software funciona, o diagrama de domínio define </w:t>
+      </w:r>
+      <w:r>
+        <w:rPr>
+          <w:b/>
+          <w:bCs/>
+        </w:rPr>
+        <w:t>'o que'</w:t>
+      </w:r>
+      <w:r>
+        <w:t xml:space="preserve"> o sistema armazena. </w:t>
       </w:r>
     </w:p>
     <w:p>
@@ -9708,9 +10150,9 @@
       <w:bookmarkEnd w:id="54"/>
     </w:p>
     <w:sectPr>
-      <w:headerReference w:type="default" r:id="rId23"/>
-      <w:footerReference w:type="default" r:id="rId24"/>
-      <w:footerReference w:type="first" r:id="rId25"/>
+      <w:headerReference w:type="default" r:id="rId24"/>
+      <w:footerReference w:type="default" r:id="rId25"/>
+      <w:footerReference w:type="first" r:id="rId26"/>
       <w:pgSz w:w="11906" w:h="16838"/>
       <w:pgMar w:top="1418" w:right="1418" w:bottom="1418" w:left="1701" w:header="709" w:footer="709" w:gutter="0"/>
       <w:cols w:space="708"/>

</xml_diff>